<commit_message>
Good y Bad transfer funcions en gui + valores predeterminados en gui + memoria
</commit_message>
<xml_diff>
--- a/TFG_GII_CesarValdes.docx
+++ b/TFG_GII_CesarValdes.docx
@@ -5118,7 +5118,7 @@
           <w:lang w:eastAsia="es-ES"/>
         </w:rPr>
         <w:drawing>
-          <wp:anchor distT="0" distB="0" distL="114300" distR="114300" simplePos="0" relativeHeight="251658240" behindDoc="0" locked="0" layoutInCell="1" allowOverlap="1" wp14:anchorId="06430636" wp14:editId="5451E829">
+          <wp:anchor distT="0" distB="0" distL="114300" distR="114300" simplePos="0" relativeHeight="251657216" behindDoc="0" locked="0" layoutInCell="1" allowOverlap="1" wp14:anchorId="06430636" wp14:editId="5451E829">
             <wp:simplePos x="0" y="0"/>
             <wp:positionH relativeFrom="margin">
               <wp:posOffset>0</wp:posOffset>
@@ -5223,7 +5223,7 @@
           <w:lang w:eastAsia="es-ES"/>
         </w:rPr>
         <w:drawing>
-          <wp:anchor distT="0" distB="0" distL="114300" distR="114300" simplePos="0" relativeHeight="251659264" behindDoc="1" locked="0" layoutInCell="1" allowOverlap="1" wp14:anchorId="65443C9E" wp14:editId="05D65D6E">
+          <wp:anchor distT="0" distB="0" distL="114300" distR="114300" simplePos="0" relativeHeight="251658240" behindDoc="1" locked="0" layoutInCell="1" allowOverlap="1" wp14:anchorId="65443C9E" wp14:editId="05D65D6E">
             <wp:simplePos x="0" y="0"/>
             <wp:positionH relativeFrom="margin">
               <wp:posOffset>-266700</wp:posOffset>
@@ -7296,7 +7296,7 @@
         <mc:AlternateContent>
           <mc:Choice Requires="wpg">
             <w:drawing>
-              <wp:anchor distT="0" distB="0" distL="114300" distR="114300" simplePos="0" relativeHeight="251672576" behindDoc="0" locked="0" layoutInCell="1" allowOverlap="1" wp14:anchorId="0BCB0B3F" wp14:editId="077B31E7">
+              <wp:anchor distT="0" distB="0" distL="114300" distR="114300" simplePos="0" relativeHeight="251671552" behindDoc="0" locked="0" layoutInCell="1" allowOverlap="1" wp14:anchorId="0BCB0B3F" wp14:editId="077B31E7">
                 <wp:simplePos x="0" y="0"/>
                 <wp:positionH relativeFrom="column">
                   <wp:posOffset>1947545</wp:posOffset>
@@ -7564,7 +7564,7 @@
           </mc:Choice>
           <mc:Fallback>
             <w:pict>
-              <v:group w14:anchorId="0BCB0B3F" id="Grupo 34" o:spid="_x0000_s1026" style="position:absolute;left:0;text-align:left;margin-left:153.35pt;margin-top:8.85pt;width:176.25pt;height:138pt;z-index:251672576;mso-width-relative:margin;mso-height-relative:margin" coordorigin=",-1205" coordsize="26517,27722" o:gfxdata="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">
+              <v:group w14:anchorId="0BCB0B3F" id="Grupo 34" o:spid="_x0000_s1026" style="position:absolute;left:0;text-align:left;margin-left:153.35pt;margin-top:8.85pt;width:176.25pt;height:138pt;z-index:251671552;mso-width-relative:margin;mso-height-relative:margin" coordorigin=",-1205" coordsize="26517,27722" o:gfxdata="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">
                 <v:shapetype id="_x0000_t32" coordsize="21600,21600" o:spt="32" o:oned="t" path="m,l21600,21600e" filled="f">
                   <v:path arrowok="t" fillok="f" o:connecttype="none"/>
                   <o:lock v:ext="edit" shapetype="t"/>
@@ -9062,7 +9062,7 @@
         <mc:AlternateContent>
           <mc:Choice Requires="wps">
             <w:drawing>
-              <wp:anchor distT="0" distB="0" distL="114300" distR="114300" simplePos="0" relativeHeight="251736064" behindDoc="1" locked="0" layoutInCell="1" allowOverlap="1" wp14:anchorId="3C08B1F4" wp14:editId="349FAA4B">
+              <wp:anchor distT="0" distB="0" distL="114300" distR="114300" simplePos="0" relativeHeight="251735040" behindDoc="1" locked="0" layoutInCell="1" allowOverlap="1" wp14:anchorId="3C08B1F4" wp14:editId="349FAA4B">
                 <wp:simplePos x="0" y="0"/>
                 <wp:positionH relativeFrom="column">
                   <wp:posOffset>3375025</wp:posOffset>
@@ -9128,7 +9128,7 @@
           </mc:Choice>
           <mc:Fallback>
             <w:pict>
-              <v:shape w14:anchorId="3C08B1F4" id="Cuadro de texto 200" o:spid="_x0000_s1034" type="#_x0000_t202" style="position:absolute;left:0;text-align:left;margin-left:265.75pt;margin-top:75.9pt;width:106pt;height:.05pt;z-index:-251580416;visibility:visible;mso-wrap-style:square;mso-wrap-distance-left:9pt;mso-wrap-distance-top:0;mso-wrap-distance-right:9pt;mso-wrap-distance-bottom:0;mso-position-horizontal:absolute;mso-position-horizontal-relative:text;mso-position-vertical:absolute;mso-position-vertical-relative:text;v-text-anchor:top" o:gfxdata="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" stroked="f">
+              <v:shape w14:anchorId="3C08B1F4" id="Cuadro de texto 200" o:spid="_x0000_s1034" type="#_x0000_t202" style="position:absolute;left:0;text-align:left;margin-left:265.75pt;margin-top:75.9pt;width:106pt;height:.05pt;z-index:-251581440;visibility:visible;mso-wrap-style:square;mso-wrap-distance-left:9pt;mso-wrap-distance-top:0;mso-wrap-distance-right:9pt;mso-wrap-distance-bottom:0;mso-position-horizontal:absolute;mso-position-horizontal-relative:text;mso-position-vertical:absolute;mso-position-vertical-relative:text;v-text-anchor:top" o:gfxdata="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" stroked="f">
                 <v:textbox style="mso-fit-shape-to-text:t" inset="0,0,0,0">
                   <w:txbxContent>
                     <w:p>
@@ -9160,7 +9160,7 @@
           <w:noProof/>
         </w:rPr>
         <w:drawing>
-          <wp:anchor distT="0" distB="0" distL="114300" distR="114300" simplePos="0" relativeHeight="251725824" behindDoc="1" locked="0" layoutInCell="1" allowOverlap="1" wp14:anchorId="6C54D21D" wp14:editId="0D0D9EB2">
+          <wp:anchor distT="0" distB="0" distL="114300" distR="114300" simplePos="0" relativeHeight="251724800" behindDoc="1" locked="0" layoutInCell="1" allowOverlap="1" wp14:anchorId="6C54D21D" wp14:editId="0D0D9EB2">
             <wp:simplePos x="0" y="0"/>
             <wp:positionH relativeFrom="margin">
               <wp:posOffset>3375025</wp:posOffset>
@@ -9245,7 +9245,7 @@
         <mc:AlternateContent>
           <mc:Choice Requires="wps">
             <w:drawing>
-              <wp:anchor distT="0" distB="0" distL="114300" distR="114300" simplePos="0" relativeHeight="251738112" behindDoc="1" locked="0" layoutInCell="1" allowOverlap="1" wp14:anchorId="5E8DC564" wp14:editId="7FDA660A">
+              <wp:anchor distT="0" distB="0" distL="114300" distR="114300" simplePos="0" relativeHeight="251737088" behindDoc="1" locked="0" layoutInCell="1" allowOverlap="1" wp14:anchorId="5E8DC564" wp14:editId="7FDA660A">
                 <wp:simplePos x="0" y="0"/>
                 <wp:positionH relativeFrom="column">
                   <wp:posOffset>5059680</wp:posOffset>
@@ -9311,7 +9311,7 @@
           </mc:Choice>
           <mc:Fallback>
             <w:pict>
-              <v:shape w14:anchorId="5E8DC564" id="Cuadro de texto 201" o:spid="_x0000_s1035" type="#_x0000_t202" style="position:absolute;left:0;text-align:left;margin-left:398.4pt;margin-top:56.9pt;width:86.7pt;height:.05pt;z-index:-251578368;visibility:visible;mso-wrap-style:square;mso-wrap-distance-left:9pt;mso-wrap-distance-top:0;mso-wrap-distance-right:9pt;mso-wrap-distance-bottom:0;mso-position-horizontal:absolute;mso-position-horizontal-relative:text;mso-position-vertical:absolute;mso-position-vertical-relative:text;v-text-anchor:top" o:gfxdata="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" stroked="f">
+              <v:shape w14:anchorId="5E8DC564" id="Cuadro de texto 201" o:spid="_x0000_s1035" type="#_x0000_t202" style="position:absolute;left:0;text-align:left;margin-left:398.4pt;margin-top:56.9pt;width:86.7pt;height:.05pt;z-index:-251579392;visibility:visible;mso-wrap-style:square;mso-wrap-distance-left:9pt;mso-wrap-distance-top:0;mso-wrap-distance-right:9pt;mso-wrap-distance-bottom:0;mso-position-horizontal:absolute;mso-position-horizontal-relative:text;mso-position-vertical:absolute;mso-position-vertical-relative:text;v-text-anchor:top" o:gfxdata="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" stroked="f">
                 <v:textbox style="mso-fit-shape-to-text:t" inset="0,0,0,0">
                   <w:txbxContent>
                     <w:p>
@@ -9343,7 +9343,7 @@
           <w:noProof/>
         </w:rPr>
         <w:drawing>
-          <wp:anchor distT="0" distB="0" distL="114300" distR="114300" simplePos="0" relativeHeight="251727872" behindDoc="1" locked="0" layoutInCell="1" allowOverlap="1" wp14:anchorId="7889903B" wp14:editId="506F185A">
+          <wp:anchor distT="0" distB="0" distL="114300" distR="114300" simplePos="0" relativeHeight="251726848" behindDoc="1" locked="0" layoutInCell="1" allowOverlap="1" wp14:anchorId="7889903B" wp14:editId="506F185A">
             <wp:simplePos x="0" y="0"/>
             <wp:positionH relativeFrom="margin">
               <wp:posOffset>5059680</wp:posOffset>
@@ -9679,7 +9679,7 @@
           <w:noProof/>
         </w:rPr>
         <w:drawing>
-          <wp:anchor distT="0" distB="0" distL="114300" distR="114300" simplePos="0" relativeHeight="251728896" behindDoc="1" locked="0" layoutInCell="1" allowOverlap="1" wp14:anchorId="51060458" wp14:editId="6EE18107">
+          <wp:anchor distT="0" distB="0" distL="114300" distR="114300" simplePos="0" relativeHeight="251727872" behindDoc="1" locked="0" layoutInCell="1" allowOverlap="1" wp14:anchorId="51060458" wp14:editId="6EE18107">
             <wp:simplePos x="0" y="0"/>
             <wp:positionH relativeFrom="column">
               <wp:posOffset>5020734</wp:posOffset>
@@ -9739,7 +9739,7 @@
           <w:noProof/>
         </w:rPr>
         <w:drawing>
-          <wp:anchor distT="0" distB="0" distL="114300" distR="114300" simplePos="0" relativeHeight="251726848" behindDoc="1" locked="0" layoutInCell="1" allowOverlap="1" wp14:anchorId="5C1FDA4F" wp14:editId="4D06F0C6">
+          <wp:anchor distT="0" distB="0" distL="114300" distR="114300" simplePos="0" relativeHeight="251725824" behindDoc="1" locked="0" layoutInCell="1" allowOverlap="1" wp14:anchorId="5C1FDA4F" wp14:editId="4D06F0C6">
             <wp:simplePos x="0" y="0"/>
             <wp:positionH relativeFrom="column">
               <wp:posOffset>3458210</wp:posOffset>
@@ -9900,7 +9900,7 @@
           <w:noProof/>
         </w:rPr>
         <w:drawing>
-          <wp:anchor distT="0" distB="0" distL="114300" distR="114300" simplePos="0" relativeHeight="251729920" behindDoc="1" locked="0" layoutInCell="1" allowOverlap="1" wp14:anchorId="1E4FC13C" wp14:editId="74B4E473">
+          <wp:anchor distT="0" distB="0" distL="114300" distR="114300" simplePos="0" relativeHeight="251728896" behindDoc="1" locked="0" layoutInCell="1" allowOverlap="1" wp14:anchorId="1E4FC13C" wp14:editId="74B4E473">
             <wp:simplePos x="0" y="0"/>
             <wp:positionH relativeFrom="column">
               <wp:posOffset>3481070</wp:posOffset>
@@ -9960,7 +9960,7 @@
           <w:noProof/>
         </w:rPr>
         <w:drawing>
-          <wp:anchor distT="0" distB="0" distL="114300" distR="114300" simplePos="0" relativeHeight="251730944" behindDoc="1" locked="0" layoutInCell="1" allowOverlap="1" wp14:anchorId="5AACFED2" wp14:editId="39B89F9F">
+          <wp:anchor distT="0" distB="0" distL="114300" distR="114300" simplePos="0" relativeHeight="251729920" behindDoc="1" locked="0" layoutInCell="1" allowOverlap="1" wp14:anchorId="5AACFED2" wp14:editId="39B89F9F">
             <wp:simplePos x="0" y="0"/>
             <wp:positionH relativeFrom="column">
               <wp:posOffset>5172710</wp:posOffset>
@@ -10022,7 +10022,7 @@
         <mc:AlternateContent>
           <mc:Choice Requires="wps">
             <w:drawing>
-              <wp:anchor distT="0" distB="0" distL="114300" distR="114300" simplePos="0" relativeHeight="251742208" behindDoc="1" locked="0" layoutInCell="1" allowOverlap="1" wp14:anchorId="7AD06EB9" wp14:editId="2934B8DA">
+              <wp:anchor distT="0" distB="0" distL="114300" distR="114300" simplePos="0" relativeHeight="251741184" behindDoc="1" locked="0" layoutInCell="1" allowOverlap="1" wp14:anchorId="7AD06EB9" wp14:editId="2934B8DA">
                 <wp:simplePos x="0" y="0"/>
                 <wp:positionH relativeFrom="column">
                   <wp:posOffset>5020734</wp:posOffset>
@@ -10087,7 +10087,7 @@
           </mc:Choice>
           <mc:Fallback>
             <w:pict>
-              <v:shape w14:anchorId="7AD06EB9" id="Cuadro de texto 55" o:spid="_x0000_s1036" type="#_x0000_t202" style="position:absolute;left:0;text-align:left;margin-left:395.35pt;margin-top:13.25pt;width:94.65pt;height:.05pt;z-index:-251574272;visibility:visible;mso-wrap-style:square;mso-wrap-distance-left:9pt;mso-wrap-distance-top:0;mso-wrap-distance-right:9pt;mso-wrap-distance-bottom:0;mso-position-horizontal:absolute;mso-position-horizontal-relative:text;mso-position-vertical:absolute;mso-position-vertical-relative:text;v-text-anchor:top" o:gfxdata="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" stroked="f">
+              <v:shape w14:anchorId="7AD06EB9" id="Cuadro de texto 55" o:spid="_x0000_s1036" type="#_x0000_t202" style="position:absolute;left:0;text-align:left;margin-left:395.35pt;margin-top:13.25pt;width:94.65pt;height:.05pt;z-index:-251575296;visibility:visible;mso-wrap-style:square;mso-wrap-distance-left:9pt;mso-wrap-distance-top:0;mso-wrap-distance-right:9pt;mso-wrap-distance-bottom:0;mso-position-horizontal:absolute;mso-position-horizontal-relative:text;mso-position-vertical:absolute;mso-position-vertical-relative:text;v-text-anchor:top" o:gfxdata="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" stroked="f">
                 <v:textbox style="mso-fit-shape-to-text:t" inset="0,0,0,0">
                   <w:txbxContent>
                     <w:p>
@@ -10119,7 +10119,7 @@
         <mc:AlternateContent>
           <mc:Choice Requires="wps">
             <w:drawing>
-              <wp:anchor distT="0" distB="0" distL="114300" distR="114300" simplePos="0" relativeHeight="251740160" behindDoc="1" locked="0" layoutInCell="1" allowOverlap="1" wp14:anchorId="66A45098" wp14:editId="48B4C969">
+              <wp:anchor distT="0" distB="0" distL="114300" distR="114300" simplePos="0" relativeHeight="251739136" behindDoc="1" locked="0" layoutInCell="1" allowOverlap="1" wp14:anchorId="66A45098" wp14:editId="48B4C969">
                 <wp:simplePos x="0" y="0"/>
                 <wp:positionH relativeFrom="column">
                   <wp:posOffset>3458210</wp:posOffset>
@@ -10184,7 +10184,7 @@
           </mc:Choice>
           <mc:Fallback>
             <w:pict>
-              <v:shape w14:anchorId="66A45098" id="Cuadro de texto 53" o:spid="_x0000_s1037" type="#_x0000_t202" style="position:absolute;left:0;text-align:left;margin-left:272.3pt;margin-top:9.25pt;width:85.3pt;height:.05pt;z-index:-251576320;visibility:visible;mso-wrap-style:square;mso-wrap-distance-left:9pt;mso-wrap-distance-top:0;mso-wrap-distance-right:9pt;mso-wrap-distance-bottom:0;mso-position-horizontal:absolute;mso-position-horizontal-relative:text;mso-position-vertical:absolute;mso-position-vertical-relative:text;v-text-anchor:top" o:gfxdata="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" stroked="f">
+              <v:shape w14:anchorId="66A45098" id="Cuadro de texto 53" o:spid="_x0000_s1037" type="#_x0000_t202" style="position:absolute;left:0;text-align:left;margin-left:272.3pt;margin-top:9.25pt;width:85.3pt;height:.05pt;z-index:-251577344;visibility:visible;mso-wrap-style:square;mso-wrap-distance-left:9pt;mso-wrap-distance-top:0;mso-wrap-distance-right:9pt;mso-wrap-distance-bottom:0;mso-position-horizontal:absolute;mso-position-horizontal-relative:text;mso-position-vertical:absolute;mso-position-vertical-relative:text;v-text-anchor:top" o:gfxdata="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" stroked="f">
                 <v:textbox style="mso-fit-shape-to-text:t" inset="0,0,0,0">
                   <w:txbxContent>
                     <w:p>
@@ -10362,7 +10362,7 @@
         <mc:AlternateContent>
           <mc:Choice Requires="wps">
             <w:drawing>
-              <wp:anchor distT="0" distB="0" distL="114300" distR="114300" simplePos="0" relativeHeight="251744256" behindDoc="1" locked="0" layoutInCell="1" allowOverlap="1" wp14:anchorId="5A9F9417" wp14:editId="3701131E">
+              <wp:anchor distT="0" distB="0" distL="114300" distR="114300" simplePos="0" relativeHeight="251743232" behindDoc="1" locked="0" layoutInCell="1" allowOverlap="1" wp14:anchorId="5A9F9417" wp14:editId="3701131E">
                 <wp:simplePos x="0" y="0"/>
                 <wp:positionH relativeFrom="column">
                   <wp:posOffset>3481070</wp:posOffset>
@@ -10427,7 +10427,7 @@
           </mc:Choice>
           <mc:Fallback>
             <w:pict>
-              <v:shape w14:anchorId="5A9F9417" id="Cuadro de texto 62" o:spid="_x0000_s1038" type="#_x0000_t202" style="position:absolute;left:0;text-align:left;margin-left:274.1pt;margin-top:41.1pt;width:97.6pt;height:.05pt;z-index:-251572224;visibility:visible;mso-wrap-style:square;mso-wrap-distance-left:9pt;mso-wrap-distance-top:0;mso-wrap-distance-right:9pt;mso-wrap-distance-bottom:0;mso-position-horizontal:absolute;mso-position-horizontal-relative:text;mso-position-vertical:absolute;mso-position-vertical-relative:text;v-text-anchor:top" o:gfxdata="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" stroked="f">
+              <v:shape w14:anchorId="5A9F9417" id="Cuadro de texto 62" o:spid="_x0000_s1038" type="#_x0000_t202" style="position:absolute;left:0;text-align:left;margin-left:274.1pt;margin-top:41.1pt;width:97.6pt;height:.05pt;z-index:-251573248;visibility:visible;mso-wrap-style:square;mso-wrap-distance-left:9pt;mso-wrap-distance-top:0;mso-wrap-distance-right:9pt;mso-wrap-distance-bottom:0;mso-position-horizontal:absolute;mso-position-horizontal-relative:text;mso-position-vertical:absolute;mso-position-vertical-relative:text;v-text-anchor:top" o:gfxdata="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" stroked="f">
                 <v:textbox style="mso-fit-shape-to-text:t" inset="0,0,0,0">
                   <w:txbxContent>
                     <w:p>
@@ -10459,7 +10459,7 @@
         <mc:AlternateContent>
           <mc:Choice Requires="wps">
             <w:drawing>
-              <wp:anchor distT="0" distB="0" distL="114300" distR="114300" simplePos="0" relativeHeight="251746304" behindDoc="1" locked="0" layoutInCell="1" allowOverlap="1" wp14:anchorId="3F473ACB" wp14:editId="2AA74FDE">
+              <wp:anchor distT="0" distB="0" distL="114300" distR="114300" simplePos="0" relativeHeight="251745280" behindDoc="1" locked="0" layoutInCell="1" allowOverlap="1" wp14:anchorId="3F473ACB" wp14:editId="2AA74FDE">
                 <wp:simplePos x="0" y="0"/>
                 <wp:positionH relativeFrom="column">
                   <wp:posOffset>5172710</wp:posOffset>
@@ -10524,7 +10524,7 @@
           </mc:Choice>
           <mc:Fallback>
             <w:pict>
-              <v:shape w14:anchorId="3F473ACB" id="Cuadro de texto 193" o:spid="_x0000_s1039" type="#_x0000_t202" style="position:absolute;left:0;text-align:left;margin-left:407.3pt;margin-top:45.1pt;width:1in;height:.05pt;z-index:-251570176;visibility:visible;mso-wrap-style:square;mso-wrap-distance-left:9pt;mso-wrap-distance-top:0;mso-wrap-distance-right:9pt;mso-wrap-distance-bottom:0;mso-position-horizontal:absolute;mso-position-horizontal-relative:text;mso-position-vertical:absolute;mso-position-vertical-relative:text;v-text-anchor:top" o:gfxdata="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" stroked="f">
+              <v:shape w14:anchorId="3F473ACB" id="Cuadro de texto 193" o:spid="_x0000_s1039" type="#_x0000_t202" style="position:absolute;left:0;text-align:left;margin-left:407.3pt;margin-top:45.1pt;width:1in;height:.05pt;z-index:-251571200;visibility:visible;mso-wrap-style:square;mso-wrap-distance-left:9pt;mso-wrap-distance-top:0;mso-wrap-distance-right:9pt;mso-wrap-distance-bottom:0;mso-position-horizontal:absolute;mso-position-horizontal-relative:text;mso-position-vertical:absolute;mso-position-vertical-relative:text;v-text-anchor:top" o:gfxdata="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" stroked="f">
                 <v:textbox style="mso-fit-shape-to-text:t" inset="0,0,0,0">
                   <w:txbxContent>
                     <w:p>
@@ -10765,7 +10765,7 @@
           <w:noProof/>
         </w:rPr>
         <w:drawing>
-          <wp:anchor distT="0" distB="0" distL="114300" distR="114300" simplePos="0" relativeHeight="251731968" behindDoc="1" locked="0" layoutInCell="1" allowOverlap="1" wp14:anchorId="6FAFD47B" wp14:editId="477774E9">
+          <wp:anchor distT="0" distB="0" distL="114300" distR="114300" simplePos="0" relativeHeight="251730944" behindDoc="1" locked="0" layoutInCell="1" allowOverlap="1" wp14:anchorId="6FAFD47B" wp14:editId="477774E9">
             <wp:simplePos x="0" y="0"/>
             <wp:positionH relativeFrom="column">
               <wp:posOffset>3305175</wp:posOffset>
@@ -10923,7 +10923,7 @@
         <mc:AlternateContent>
           <mc:Choice Requires="wps">
             <w:drawing>
-              <wp:anchor distT="0" distB="0" distL="114300" distR="114300" simplePos="0" relativeHeight="251748352" behindDoc="1" locked="0" layoutInCell="1" allowOverlap="1" wp14:anchorId="4CCCDCCB" wp14:editId="6A3F42E4">
+              <wp:anchor distT="0" distB="0" distL="114300" distR="114300" simplePos="0" relativeHeight="251747328" behindDoc="1" locked="0" layoutInCell="1" allowOverlap="1" wp14:anchorId="4CCCDCCB" wp14:editId="6A3F42E4">
                 <wp:simplePos x="0" y="0"/>
                 <wp:positionH relativeFrom="column">
                   <wp:posOffset>3305175</wp:posOffset>
@@ -10988,7 +10988,7 @@
           </mc:Choice>
           <mc:Fallback>
             <w:pict>
-              <v:shape w14:anchorId="4CCCDCCB" id="Cuadro de texto 203" o:spid="_x0000_s1040" type="#_x0000_t202" style="position:absolute;left:0;text-align:left;margin-left:260.25pt;margin-top:11.15pt;width:230.9pt;height:.05pt;z-index:-251568128;visibility:visible;mso-wrap-style:square;mso-wrap-distance-left:9pt;mso-wrap-distance-top:0;mso-wrap-distance-right:9pt;mso-wrap-distance-bottom:0;mso-position-horizontal:absolute;mso-position-horizontal-relative:text;mso-position-vertical:absolute;mso-position-vertical-relative:text;v-text-anchor:top" o:gfxdata="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" stroked="f">
+              <v:shape w14:anchorId="4CCCDCCB" id="Cuadro de texto 203" o:spid="_x0000_s1040" type="#_x0000_t202" style="position:absolute;left:0;text-align:left;margin-left:260.25pt;margin-top:11.15pt;width:230.9pt;height:.05pt;z-index:-251569152;visibility:visible;mso-wrap-style:square;mso-wrap-distance-left:9pt;mso-wrap-distance-top:0;mso-wrap-distance-right:9pt;mso-wrap-distance-bottom:0;mso-position-horizontal:absolute;mso-position-horizontal-relative:text;mso-position-vertical:absolute;mso-position-vertical-relative:text;v-text-anchor:top" o:gfxdata="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" stroked="f">
                 <v:textbox style="mso-fit-shape-to-text:t" inset="0,0,0,0">
                   <w:txbxContent>
                     <w:p>
@@ -11112,7 +11112,7 @@
           <w:noProof/>
         </w:rPr>
         <w:drawing>
-          <wp:anchor distT="0" distB="0" distL="114300" distR="114300" simplePos="0" relativeHeight="251732992" behindDoc="1" locked="0" layoutInCell="1" allowOverlap="1" wp14:anchorId="17F61B4B" wp14:editId="5781C664">
+          <wp:anchor distT="0" distB="0" distL="114300" distR="114300" simplePos="0" relativeHeight="251731968" behindDoc="1" locked="0" layoutInCell="1" allowOverlap="1" wp14:anchorId="17F61B4B" wp14:editId="5781C664">
             <wp:simplePos x="0" y="0"/>
             <wp:positionH relativeFrom="column">
               <wp:posOffset>3227282</wp:posOffset>
@@ -11172,7 +11172,7 @@
           <w:noProof/>
         </w:rPr>
         <w:drawing>
-          <wp:anchor distT="0" distB="0" distL="114300" distR="114300" simplePos="0" relativeHeight="251734016" behindDoc="1" locked="0" layoutInCell="1" allowOverlap="1" wp14:anchorId="28A4C25F" wp14:editId="53C17A65">
+          <wp:anchor distT="0" distB="0" distL="114300" distR="114300" simplePos="0" relativeHeight="251732992" behindDoc="1" locked="0" layoutInCell="1" allowOverlap="1" wp14:anchorId="28A4C25F" wp14:editId="53C17A65">
             <wp:simplePos x="0" y="0"/>
             <wp:positionH relativeFrom="column">
               <wp:posOffset>5034743</wp:posOffset>
@@ -11325,7 +11325,7 @@
         <mc:AlternateContent>
           <mc:Choice Requires="wps">
             <w:drawing>
-              <wp:anchor distT="0" distB="0" distL="114300" distR="114300" simplePos="0" relativeHeight="251750400" behindDoc="1" locked="0" layoutInCell="1" allowOverlap="1" wp14:anchorId="40816443" wp14:editId="3EF02393">
+              <wp:anchor distT="0" distB="0" distL="114300" distR="114300" simplePos="0" relativeHeight="251749376" behindDoc="1" locked="0" layoutInCell="1" allowOverlap="1" wp14:anchorId="40816443" wp14:editId="3EF02393">
                 <wp:simplePos x="0" y="0"/>
                 <wp:positionH relativeFrom="column">
                   <wp:posOffset>3085677</wp:posOffset>
@@ -11388,7 +11388,7 @@
           </mc:Choice>
           <mc:Fallback>
             <w:pict>
-              <v:shape w14:anchorId="40816443" id="Cuadro de texto 204" o:spid="_x0000_s1041" type="#_x0000_t202" style="position:absolute;left:0;text-align:left;margin-left:242.95pt;margin-top:17.8pt;width:152.05pt;height:.05pt;z-index:-251566080;visibility:visible;mso-wrap-style:square;mso-wrap-distance-left:9pt;mso-wrap-distance-top:0;mso-wrap-distance-right:9pt;mso-wrap-distance-bottom:0;mso-position-horizontal:absolute;mso-position-horizontal-relative:text;mso-position-vertical:absolute;mso-position-vertical-relative:text;v-text-anchor:top" o:gfxdata="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" filled="f" stroked="f">
+              <v:shape w14:anchorId="40816443" id="Cuadro de texto 204" o:spid="_x0000_s1041" type="#_x0000_t202" style="position:absolute;left:0;text-align:left;margin-left:242.95pt;margin-top:17.8pt;width:152.05pt;height:.05pt;z-index:-251567104;visibility:visible;mso-wrap-style:square;mso-wrap-distance-left:9pt;mso-wrap-distance-top:0;mso-wrap-distance-right:9pt;mso-wrap-distance-bottom:0;mso-position-horizontal:absolute;mso-position-horizontal-relative:text;mso-position-vertical:absolute;mso-position-vertical-relative:text;v-text-anchor:top" o:gfxdata="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" filled="f" stroked="f">
                 <v:textbox style="mso-fit-shape-to-text:t" inset="0,0,0,0">
                   <w:txbxContent>
                     <w:p>
@@ -11420,7 +11420,7 @@
         <mc:AlternateContent>
           <mc:Choice Requires="wps">
             <w:drawing>
-              <wp:anchor distT="0" distB="0" distL="114300" distR="114300" simplePos="0" relativeHeight="251752448" behindDoc="1" locked="0" layoutInCell="1" allowOverlap="1" wp14:anchorId="1D9191F3" wp14:editId="7498DF0E">
+              <wp:anchor distT="0" distB="0" distL="114300" distR="114300" simplePos="0" relativeHeight="251751424" behindDoc="1" locked="0" layoutInCell="1" allowOverlap="1" wp14:anchorId="1D9191F3" wp14:editId="7498DF0E">
                 <wp:simplePos x="0" y="0"/>
                 <wp:positionH relativeFrom="column">
                   <wp:posOffset>4949825</wp:posOffset>
@@ -11485,7 +11485,7 @@
           </mc:Choice>
           <mc:Fallback>
             <w:pict>
-              <v:shape w14:anchorId="1D9191F3" id="Cuadro de texto 205" o:spid="_x0000_s1042" type="#_x0000_t202" style="position:absolute;left:0;text-align:left;margin-left:389.75pt;margin-top:15pt;width:110.35pt;height:.05pt;z-index:-251564032;visibility:visible;mso-wrap-style:square;mso-wrap-distance-left:9pt;mso-wrap-distance-top:0;mso-wrap-distance-right:9pt;mso-wrap-distance-bottom:0;mso-position-horizontal:absolute;mso-position-horizontal-relative:text;mso-position-vertical:absolute;mso-position-vertical-relative:text;v-text-anchor:top" o:gfxdata="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" stroked="f">
+              <v:shape w14:anchorId="1D9191F3" id="Cuadro de texto 205" o:spid="_x0000_s1042" type="#_x0000_t202" style="position:absolute;left:0;text-align:left;margin-left:389.75pt;margin-top:15pt;width:110.35pt;height:.05pt;z-index:-251565056;visibility:visible;mso-wrap-style:square;mso-wrap-distance-left:9pt;mso-wrap-distance-top:0;mso-wrap-distance-right:9pt;mso-wrap-distance-bottom:0;mso-position-horizontal:absolute;mso-position-horizontal-relative:text;mso-position-vertical:absolute;mso-position-vertical-relative:text;v-text-anchor:top" o:gfxdata="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" stroked="f">
                 <v:textbox style="mso-fit-shape-to-text:t" inset="0,0,0,0">
                   <w:txbxContent>
                     <w:p>
@@ -12386,7 +12386,7 @@
             <v:path o:extrusionok="f" gradientshapeok="t" o:connecttype="rect"/>
             <o:lock v:ext="edit" aspectratio="t"/>
           </v:shapetype>
-          <v:shape id="_x0000_s1026" type="#_x0000_t75" style="position:absolute;left:0;text-align:left;margin-left:-30.4pt;margin-top:28.75pt;width:514.2pt;height:347.5pt;z-index:251754496">
+          <v:shape id="_x0000_s1026" type="#_x0000_t75" style="position:absolute;left:0;text-align:left;margin-left:-30.4pt;margin-top:28.75pt;width:514.2pt;height:347.5pt;z-index:251753472">
             <v:imagedata r:id="rId24" o:title="text2mindmap"/>
             <w10:wrap type="topAndBottom"/>
           </v:shape>
@@ -12990,7 +12990,7 @@
           <w:lang w:eastAsia="es-ES"/>
         </w:rPr>
         <w:drawing>
-          <wp:anchor distT="0" distB="0" distL="114300" distR="114300" simplePos="0" relativeHeight="251755520" behindDoc="0" locked="0" layoutInCell="1" allowOverlap="1" wp14:anchorId="27B21CBD" wp14:editId="770553DA">
+          <wp:anchor distT="0" distB="0" distL="114300" distR="114300" simplePos="0" relativeHeight="251754496" behindDoc="0" locked="0" layoutInCell="1" allowOverlap="1" wp14:anchorId="27B21CBD" wp14:editId="770553DA">
             <wp:simplePos x="0" y="0"/>
             <wp:positionH relativeFrom="margin">
               <wp:align>center</wp:align>
@@ -13772,7 +13772,7 @@
           <w:lang w:eastAsia="es-ES"/>
         </w:rPr>
         <w:drawing>
-          <wp:anchor distT="0" distB="0" distL="114300" distR="114300" simplePos="0" relativeHeight="251757568" behindDoc="0" locked="0" layoutInCell="1" allowOverlap="1" wp14:anchorId="226EC031" wp14:editId="0DCFE428">
+          <wp:anchor distT="0" distB="0" distL="114300" distR="114300" simplePos="0" relativeHeight="251756544" behindDoc="0" locked="0" layoutInCell="1" allowOverlap="1" wp14:anchorId="226EC031" wp14:editId="0DCFE428">
             <wp:simplePos x="0" y="0"/>
             <wp:positionH relativeFrom="margin">
               <wp:align>center</wp:align>
@@ -14582,12 +14582,12 @@
         <w:t>La elección de estos dos lenguajes de alto nivel es debido a la naturaleza del proyecto ya que estos lenguajes presentaban librerías que nos resultaron atractivas y con potencial para ayudarnos a resolver el problema de las cuales hablaremos más adelante.</w:t>
       </w:r>
     </w:p>
-    <w:bookmarkStart w:id="21" w:name="_Toc483837231"/>
-    <w:bookmarkStart w:id="22" w:name="_Toc505013347"/>
     <w:p>
       <w:pPr>
         <w:pStyle w:val="Ttulo3"/>
       </w:pPr>
+      <w:bookmarkStart w:id="21" w:name="_Toc483837231"/>
+      <w:bookmarkStart w:id="22" w:name="_Toc505013347"/>
       <w:r>
         <w:rPr>
           <w:noProof/>
@@ -14596,7 +14596,7 @@
         <mc:AlternateContent>
           <mc:Choice Requires="wpg">
             <w:drawing>
-              <wp:anchor distT="0" distB="0" distL="114300" distR="114300" simplePos="0" relativeHeight="251681792" behindDoc="0" locked="0" layoutInCell="1" allowOverlap="1" wp14:anchorId="1888AF62" wp14:editId="4EBD030A">
+              <wp:anchor distT="0" distB="0" distL="114300" distR="114300" simplePos="0" relativeHeight="251680768" behindDoc="0" locked="0" layoutInCell="1" allowOverlap="1" wp14:anchorId="1888AF62" wp14:editId="4EBD030A">
                 <wp:simplePos x="0" y="0"/>
                 <wp:positionH relativeFrom="margin">
                   <wp:align>right</wp:align>
@@ -14709,7 +14709,7 @@
           </mc:Choice>
           <mc:Fallback>
             <w:pict>
-              <v:group w14:anchorId="035C036A" id="Grupo 23" o:spid="_x0000_s1026" style="position:absolute;margin-left:39.45pt;margin-top:.55pt;width:90.65pt;height:25.95pt;z-index:251681792;mso-position-horizontal:right;mso-position-horizontal-relative:margin;mso-width-relative:margin;mso-height-relative:margin" coordsize="15514,4343" o:gfxdata="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">
+              <v:group w14:anchorId="0B152F10" id="Grupo 23" o:spid="_x0000_s1026" style="position:absolute;margin-left:39.45pt;margin-top:.55pt;width:90.65pt;height:25.95pt;z-index:251680768;mso-position-horizontal:right;mso-position-horizontal-relative:margin;mso-width-relative:margin;mso-height-relative:margin" coordsize="15514,4343" o:gfxdata="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">
                 <v:shape id="Imagen 21" o:spid="_x0000_s1027" type="#_x0000_t75" alt="Resultado de imagen de python" style="position:absolute;left:4770;width:10744;height:4197;visibility:visible;mso-wrap-style:square" o:gfxdata="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">
                   <v:imagedata r:id="rId39" o:title="Resultado de imagen de python" croptop="3812f" cropbottom="14636f" cropleft="22018f" cropright="2967f"/>
                   <v:path arrowok="t"/>
@@ -14781,11 +14781,11 @@
         <w:br w:type="page"/>
       </w:r>
     </w:p>
-    <w:bookmarkStart w:id="24" w:name="_Toc505013348"/>
     <w:p>
       <w:pPr>
         <w:pStyle w:val="Ttulo3"/>
       </w:pPr>
+      <w:bookmarkStart w:id="24" w:name="_Toc505013348"/>
       <w:r>
         <w:rPr>
           <w:noProof/>
@@ -14796,7 +14796,7 @@
         <mc:AlternateContent>
           <mc:Choice Requires="wpg">
             <w:drawing>
-              <wp:anchor distT="0" distB="0" distL="114300" distR="114300" simplePos="0" relativeHeight="251682816" behindDoc="0" locked="0" layoutInCell="1" allowOverlap="1" wp14:anchorId="442A7890" wp14:editId="2C6015AA">
+              <wp:anchor distT="0" distB="0" distL="114300" distR="114300" simplePos="0" relativeHeight="251681792" behindDoc="0" locked="0" layoutInCell="1" allowOverlap="1" wp14:anchorId="442A7890" wp14:editId="2C6015AA">
                 <wp:simplePos x="0" y="0"/>
                 <wp:positionH relativeFrom="margin">
                   <wp:align>right</wp:align>
@@ -14909,7 +14909,7 @@
           </mc:Choice>
           <mc:Fallback>
             <w:pict>
-              <v:group w14:anchorId="22836A3B" id="Grupo 26" o:spid="_x0000_s1026" style="position:absolute;margin-left:11.2pt;margin-top:2.3pt;width:62.4pt;height:29.4pt;z-index:251682816;mso-position-horizontal:right;mso-position-horizontal-relative:margin;mso-width-relative:margin;mso-height-relative:margin" coordsize="9207,4953" o:gfxdata="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">
+              <v:group w14:anchorId="52333553" id="Grupo 26" o:spid="_x0000_s1026" style="position:absolute;margin-left:11.2pt;margin-top:2.3pt;width:62.4pt;height:29.4pt;z-index:251681792;mso-position-horizontal:right;mso-position-horizontal-relative:margin;mso-width-relative:margin;mso-height-relative:margin" coordsize="9207,4953" o:gfxdata="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">
                 <v:shape id="Imagen 20" o:spid="_x0000_s1027" type="#_x0000_t75" alt="https://i.blogs.es/e9f2d4/java_620x0/original.jpg" style="position:absolute;left:3810;top:1079;width:5397;height:3505;visibility:visible;mso-wrap-style:square" o:gfxdata="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">
                   <v:imagedata r:id="rId43" o:title="original" croptop="25424f" cropbottom="19705f" cropleft="32934f" cropright="12093f"/>
                   <v:path arrowok="t"/>
@@ -15006,7 +15006,7 @@
           <w:lang w:eastAsia="es-ES"/>
         </w:rPr>
         <w:drawing>
-          <wp:anchor distT="0" distB="0" distL="114300" distR="114300" simplePos="0" relativeHeight="251680768" behindDoc="0" locked="0" layoutInCell="1" allowOverlap="1" wp14:anchorId="7D2BDD11" wp14:editId="16CCCBDD">
+          <wp:anchor distT="0" distB="0" distL="114300" distR="114300" simplePos="0" relativeHeight="251679744" behindDoc="0" locked="0" layoutInCell="1" allowOverlap="1" wp14:anchorId="7D2BDD11" wp14:editId="16CCCBDD">
             <wp:simplePos x="0" y="0"/>
             <wp:positionH relativeFrom="margin">
               <wp:align>right</wp:align>
@@ -15135,7 +15135,7 @@
         </w:rPr>
         <w:lastRenderedPageBreak/>
         <w:drawing>
-          <wp:anchor distT="0" distB="0" distL="114300" distR="114300" simplePos="0" relativeHeight="251679744" behindDoc="0" locked="0" layoutInCell="1" allowOverlap="1" wp14:anchorId="49B5AC56" wp14:editId="59A12AEB">
+          <wp:anchor distT="0" distB="0" distL="114300" distR="114300" simplePos="0" relativeHeight="251678720" behindDoc="0" locked="0" layoutInCell="1" allowOverlap="1" wp14:anchorId="49B5AC56" wp14:editId="59A12AEB">
             <wp:simplePos x="0" y="0"/>
             <wp:positionH relativeFrom="margin">
               <wp:posOffset>4526280</wp:posOffset>
@@ -15203,7 +15203,7 @@
           <w:lang w:eastAsia="es-ES"/>
         </w:rPr>
         <w:drawing>
-          <wp:anchor distT="0" distB="0" distL="114300" distR="114300" simplePos="0" relativeHeight="251678720" behindDoc="0" locked="0" layoutInCell="1" allowOverlap="1" wp14:anchorId="16F864BF" wp14:editId="523DB207">
+          <wp:anchor distT="0" distB="0" distL="114300" distR="114300" simplePos="0" relativeHeight="251677696" behindDoc="0" locked="0" layoutInCell="1" allowOverlap="1" wp14:anchorId="16F864BF" wp14:editId="523DB207">
             <wp:simplePos x="0" y="0"/>
             <wp:positionH relativeFrom="column">
               <wp:posOffset>3528060</wp:posOffset>
@@ -15358,7 +15358,7 @@
           <w:lang w:eastAsia="es-ES"/>
         </w:rPr>
         <w:drawing>
-          <wp:anchor distT="0" distB="0" distL="114300" distR="114300" simplePos="0" relativeHeight="251683840" behindDoc="0" locked="0" layoutInCell="1" allowOverlap="1" wp14:anchorId="23E38AB1" wp14:editId="6B4C5B1A">
+          <wp:anchor distT="0" distB="0" distL="114300" distR="114300" simplePos="0" relativeHeight="251682816" behindDoc="0" locked="0" layoutInCell="1" allowOverlap="1" wp14:anchorId="23E38AB1" wp14:editId="6B4C5B1A">
             <wp:simplePos x="0" y="0"/>
             <wp:positionH relativeFrom="margin">
               <wp:posOffset>3588385</wp:posOffset>
@@ -15428,7 +15428,7 @@
         <mc:AlternateContent>
           <mc:Choice Requires="wpg">
             <w:drawing>
-              <wp:anchor distT="0" distB="0" distL="114300" distR="114300" simplePos="0" relativeHeight="251684864" behindDoc="0" locked="0" layoutInCell="1" allowOverlap="1" wp14:anchorId="6B4FD420" wp14:editId="7089CE2D">
+              <wp:anchor distT="0" distB="0" distL="114300" distR="114300" simplePos="0" relativeHeight="251683840" behindDoc="0" locked="0" layoutInCell="1" allowOverlap="1" wp14:anchorId="6B4FD420" wp14:editId="7089CE2D">
                 <wp:simplePos x="0" y="0"/>
                 <wp:positionH relativeFrom="margin">
                   <wp:align>right</wp:align>
@@ -15527,7 +15527,7 @@
           </mc:Choice>
           <mc:Fallback>
             <w:pict>
-              <v:group w14:anchorId="31FD2EDC" id="Grupo 30" o:spid="_x0000_s1026" style="position:absolute;margin-left:28.2pt;margin-top:38.05pt;width:79.4pt;height:21.85pt;z-index:251684864;mso-position-horizontal:right;mso-position-horizontal-relative:margin" coordsize="10089,2774" o:gfxdata="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">
+              <v:group w14:anchorId="49410703" id="Grupo 30" o:spid="_x0000_s1026" style="position:absolute;margin-left:28.2pt;margin-top:38.05pt;width:79.4pt;height:21.85pt;z-index:251683840;mso-position-horizontal:right;mso-position-horizontal-relative:margin" coordsize="10089,2774" o:gfxdata="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">
                 <v:shape id="Imagen 27" o:spid="_x0000_s1027" type="#_x0000_t75" alt="http://3.bp.blogspot.com/-A9sqeg6L4G4/TzXexn6p-NI/AAAAAAAAAeQ/scf8mj2Puh0/s1600/neuroph_logo.png" style="position:absolute;left:3218;top:438;width:6871;height:2001;visibility:visible;mso-wrap-style:square" o:gfxdata="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">
                   <v:imagedata r:id="rId51" o:title="neuroph_logo" croptop="36220f" cropbottom="7766f" cropleft="23061f"/>
                   <v:path arrowok="t"/>
@@ -15733,7 +15733,7 @@
           <w:lang w:eastAsia="es-ES"/>
         </w:rPr>
         <w:drawing>
-          <wp:anchor distT="0" distB="0" distL="114300" distR="114300" simplePos="0" relativeHeight="251685888" behindDoc="0" locked="0" layoutInCell="1" allowOverlap="1" wp14:anchorId="71B78C9B" wp14:editId="299A04AE">
+          <wp:anchor distT="0" distB="0" distL="114300" distR="114300" simplePos="0" relativeHeight="251684864" behindDoc="0" locked="0" layoutInCell="1" allowOverlap="1" wp14:anchorId="71B78C9B" wp14:editId="299A04AE">
             <wp:simplePos x="0" y="0"/>
             <wp:positionH relativeFrom="margin">
               <wp:align>right</wp:align>
@@ -15858,7 +15858,7 @@
           <w:lang w:eastAsia="es-ES"/>
         </w:rPr>
         <w:drawing>
-          <wp:anchor distT="0" distB="0" distL="114300" distR="114300" simplePos="0" relativeHeight="251686912" behindDoc="0" locked="0" layoutInCell="1" allowOverlap="1" wp14:anchorId="14B2501E" wp14:editId="17B85EA0">
+          <wp:anchor distT="0" distB="0" distL="114300" distR="114300" simplePos="0" relativeHeight="251685888" behindDoc="0" locked="0" layoutInCell="1" allowOverlap="1" wp14:anchorId="14B2501E" wp14:editId="17B85EA0">
             <wp:simplePos x="0" y="0"/>
             <wp:positionH relativeFrom="margin">
               <wp:posOffset>4918710</wp:posOffset>
@@ -15972,7 +15972,7 @@
         </w:rPr>
         <w:lastRenderedPageBreak/>
         <w:drawing>
-          <wp:anchor distT="0" distB="0" distL="114300" distR="114300" simplePos="0" relativeHeight="251692032" behindDoc="0" locked="0" layoutInCell="1" allowOverlap="1" wp14:anchorId="1712DDCB" wp14:editId="49D37B07">
+          <wp:anchor distT="0" distB="0" distL="114300" distR="114300" simplePos="0" relativeHeight="251691008" behindDoc="0" locked="0" layoutInCell="1" allowOverlap="1" wp14:anchorId="1712DDCB" wp14:editId="49D37B07">
             <wp:simplePos x="0" y="0"/>
             <wp:positionH relativeFrom="margin">
               <wp:align>right</wp:align>
@@ -16052,7 +16052,7 @@
           <w:lang w:eastAsia="es-ES"/>
         </w:rPr>
         <w:drawing>
-          <wp:anchor distT="0" distB="0" distL="114300" distR="114300" simplePos="0" relativeHeight="251758592" behindDoc="0" locked="0" layoutInCell="1" allowOverlap="1" wp14:anchorId="5123A3EB" wp14:editId="5F54492F">
+          <wp:anchor distT="0" distB="0" distL="114300" distR="114300" simplePos="0" relativeHeight="251757568" behindDoc="0" locked="0" layoutInCell="1" allowOverlap="1" wp14:anchorId="5123A3EB" wp14:editId="5F54492F">
             <wp:simplePos x="0" y="0"/>
             <wp:positionH relativeFrom="margin">
               <wp:align>right</wp:align>
@@ -16203,7 +16203,7 @@
           <w:lang w:eastAsia="es-ES"/>
         </w:rPr>
         <w:drawing>
-          <wp:anchor distT="0" distB="0" distL="114300" distR="114300" simplePos="0" relativeHeight="251723776" behindDoc="0" locked="0" layoutInCell="1" allowOverlap="1" wp14:anchorId="3F886F9C" wp14:editId="702E7DD9">
+          <wp:anchor distT="0" distB="0" distL="114300" distR="114300" simplePos="0" relativeHeight="251722752" behindDoc="0" locked="0" layoutInCell="1" allowOverlap="1" wp14:anchorId="3F886F9C" wp14:editId="702E7DD9">
             <wp:simplePos x="0" y="0"/>
             <wp:positionH relativeFrom="margin">
               <wp:posOffset>2936240</wp:posOffset>
@@ -16265,7 +16265,7 @@
           <w:lang w:eastAsia="es-ES"/>
         </w:rPr>
         <w:drawing>
-          <wp:anchor distT="0" distB="0" distL="114300" distR="114300" simplePos="0" relativeHeight="251724800" behindDoc="1" locked="0" layoutInCell="1" allowOverlap="1" wp14:anchorId="429EE74A" wp14:editId="651BECA7">
+          <wp:anchor distT="0" distB="0" distL="114300" distR="114300" simplePos="0" relativeHeight="251723776" behindDoc="1" locked="0" layoutInCell="1" allowOverlap="1" wp14:anchorId="429EE74A" wp14:editId="651BECA7">
             <wp:simplePos x="0" y="0"/>
             <wp:positionH relativeFrom="margin">
               <wp:posOffset>0</wp:posOffset>
@@ -16682,7 +16682,7 @@
         <mc:AlternateContent>
           <mc:Choice Requires="wpg">
             <w:drawing>
-              <wp:anchor distT="0" distB="0" distL="114300" distR="114300" simplePos="0" relativeHeight="251760640" behindDoc="0" locked="0" layoutInCell="1" allowOverlap="1" wp14:anchorId="7B52BCA6" wp14:editId="301C216B">
+              <wp:anchor distT="0" distB="0" distL="114300" distR="114300" simplePos="0" relativeHeight="251759616" behindDoc="0" locked="0" layoutInCell="1" allowOverlap="1" wp14:anchorId="7B52BCA6" wp14:editId="301C216B">
                 <wp:simplePos x="0" y="0"/>
                 <wp:positionH relativeFrom="margin">
                   <wp:posOffset>975360</wp:posOffset>
@@ -17015,7 +17015,7 @@
           </mc:Choice>
           <mc:Fallback>
             <w:pict>
-              <v:group w14:anchorId="7B52BCA6" id="Grupo 47" o:spid="_x0000_s1043" style="position:absolute;left:0;text-align:left;margin-left:76.8pt;margin-top:595.05pt;width:298.4pt;height:107.9pt;z-index:251760640;mso-position-horizontal-relative:margin;mso-position-vertical-relative:margin" coordsize="37900,13704" o:gfxdata="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">
+              <v:group w14:anchorId="7B52BCA6" id="Grupo 47" o:spid="_x0000_s1043" style="position:absolute;left:0;text-align:left;margin-left:76.8pt;margin-top:595.05pt;width:298.4pt;height:107.9pt;z-index:251759616;mso-position-horizontal-relative:margin;mso-position-vertical-relative:margin" coordsize="37900,13704" o:gfxdata="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">
                 <v:shape id="Cuadro de texto 2" o:spid="_x0000_s1044" type="#_x0000_t202" style="position:absolute;width:8570;height:2666;visibility:visible;mso-wrap-style:square;v-text-anchor:middle" o:gfxdata="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">
                   <v:textbox>
                     <w:txbxContent>
@@ -17541,7 +17541,7 @@
           <w:lang w:eastAsia="es-ES"/>
         </w:rPr>
         <w:drawing>
-          <wp:anchor distT="0" distB="0" distL="114300" distR="114300" simplePos="0" relativeHeight="251719680" behindDoc="1" locked="0" layoutInCell="1" allowOverlap="1" wp14:anchorId="16CDB606" wp14:editId="6CCCC06B">
+          <wp:anchor distT="0" distB="0" distL="114300" distR="114300" simplePos="0" relativeHeight="251718656" behindDoc="1" locked="0" layoutInCell="1" allowOverlap="1" wp14:anchorId="16CDB606" wp14:editId="6CCCC06B">
             <wp:simplePos x="0" y="0"/>
             <wp:positionH relativeFrom="margin">
               <wp:align>center</wp:align>
@@ -17660,7 +17660,7 @@
           <w:lang w:eastAsia="es-ES"/>
         </w:rPr>
         <w:drawing>
-          <wp:anchor distT="0" distB="0" distL="114300" distR="114300" simplePos="0" relativeHeight="251708416" behindDoc="0" locked="0" layoutInCell="1" allowOverlap="1" wp14:anchorId="05FECA93" wp14:editId="1AAE2D11">
+          <wp:anchor distT="0" distB="0" distL="114300" distR="114300" simplePos="0" relativeHeight="251707392" behindDoc="0" locked="0" layoutInCell="1" allowOverlap="1" wp14:anchorId="05FECA93" wp14:editId="1AAE2D11">
             <wp:simplePos x="0" y="0"/>
             <wp:positionH relativeFrom="margin">
               <wp:posOffset>-614680</wp:posOffset>
@@ -17750,7 +17750,7 @@
           <w:lang w:eastAsia="es-ES"/>
         </w:rPr>
         <w:drawing>
-          <wp:anchor distT="0" distB="0" distL="114300" distR="114300" simplePos="0" relativeHeight="251715584" behindDoc="1" locked="0" layoutInCell="1" allowOverlap="1" wp14:anchorId="2703997A" wp14:editId="5023AEEB">
+          <wp:anchor distT="0" distB="0" distL="114300" distR="114300" simplePos="0" relativeHeight="251714560" behindDoc="1" locked="0" layoutInCell="1" allowOverlap="1" wp14:anchorId="2703997A" wp14:editId="5023AEEB">
             <wp:simplePos x="0" y="0"/>
             <wp:positionH relativeFrom="column">
               <wp:posOffset>909320</wp:posOffset>
@@ -18050,7 +18050,7 @@
         </w:rPr>
         <w:lastRenderedPageBreak/>
         <w:drawing>
-          <wp:anchor distT="0" distB="0" distL="114300" distR="114300" simplePos="0" relativeHeight="251716608" behindDoc="1" locked="0" layoutInCell="1" allowOverlap="1" wp14:anchorId="13DBE242" wp14:editId="7583AA42">
+          <wp:anchor distT="0" distB="0" distL="114300" distR="114300" simplePos="0" relativeHeight="251715584" behindDoc="1" locked="0" layoutInCell="1" allowOverlap="1" wp14:anchorId="13DBE242" wp14:editId="7583AA42">
             <wp:simplePos x="0" y="0"/>
             <wp:positionH relativeFrom="page">
               <wp:posOffset>1908175</wp:posOffset>
@@ -18124,7 +18124,7 @@
           <w:lang w:eastAsia="es-ES"/>
         </w:rPr>
         <w:drawing>
-          <wp:anchor distT="0" distB="0" distL="114300" distR="114300" simplePos="0" relativeHeight="251709440" behindDoc="0" locked="0" layoutInCell="1" allowOverlap="1" wp14:anchorId="57278D3A" wp14:editId="2361CF9A">
+          <wp:anchor distT="0" distB="0" distL="114300" distR="114300" simplePos="0" relativeHeight="251708416" behindDoc="0" locked="0" layoutInCell="1" allowOverlap="1" wp14:anchorId="57278D3A" wp14:editId="2361CF9A">
             <wp:simplePos x="0" y="0"/>
             <wp:positionH relativeFrom="column">
               <wp:posOffset>-613410</wp:posOffset>
@@ -18296,7 +18296,7 @@
         </w:rPr>
         <w:lastRenderedPageBreak/>
         <w:drawing>
-          <wp:anchor distT="0" distB="0" distL="114300" distR="114300" simplePos="0" relativeHeight="251720704" behindDoc="0" locked="0" layoutInCell="1" allowOverlap="1" wp14:anchorId="7A65FF23" wp14:editId="35F9EAC2">
+          <wp:anchor distT="0" distB="0" distL="114300" distR="114300" simplePos="0" relativeHeight="251719680" behindDoc="0" locked="0" layoutInCell="1" allowOverlap="1" wp14:anchorId="7A65FF23" wp14:editId="35F9EAC2">
             <wp:simplePos x="0" y="0"/>
             <wp:positionH relativeFrom="page">
               <wp:posOffset>1920240</wp:posOffset>
@@ -18370,7 +18370,7 @@
           <w:lang w:eastAsia="es-ES"/>
         </w:rPr>
         <w:drawing>
-          <wp:anchor distT="0" distB="0" distL="114300" distR="114300" simplePos="0" relativeHeight="251710464" behindDoc="0" locked="0" layoutInCell="1" allowOverlap="1" wp14:anchorId="4FAFF6DB" wp14:editId="2C9E1C5B">
+          <wp:anchor distT="0" distB="0" distL="114300" distR="114300" simplePos="0" relativeHeight="251709440" behindDoc="0" locked="0" layoutInCell="1" allowOverlap="1" wp14:anchorId="4FAFF6DB" wp14:editId="2C9E1C5B">
             <wp:simplePos x="0" y="0"/>
             <wp:positionH relativeFrom="column">
               <wp:posOffset>-613410</wp:posOffset>
@@ -18929,7 +18929,7 @@
         </w:rPr>
         <w:lastRenderedPageBreak/>
         <w:drawing>
-          <wp:anchor distT="0" distB="0" distL="114300" distR="114300" simplePos="0" relativeHeight="251711488" behindDoc="0" locked="0" layoutInCell="1" allowOverlap="1" wp14:anchorId="48B29F02" wp14:editId="078AE24D">
+          <wp:anchor distT="0" distB="0" distL="114300" distR="114300" simplePos="0" relativeHeight="251710464" behindDoc="0" locked="0" layoutInCell="1" allowOverlap="1" wp14:anchorId="48B29F02" wp14:editId="078AE24D">
             <wp:simplePos x="0" y="0"/>
             <wp:positionH relativeFrom="column">
               <wp:posOffset>-613410</wp:posOffset>
@@ -19006,7 +19006,7 @@
           <w:lang w:eastAsia="es-ES"/>
         </w:rPr>
         <w:drawing>
-          <wp:anchor distT="0" distB="0" distL="114300" distR="114300" simplePos="0" relativeHeight="251721728" behindDoc="0" locked="0" layoutInCell="1" allowOverlap="1" wp14:anchorId="76185DE4" wp14:editId="1FD6DD54">
+          <wp:anchor distT="0" distB="0" distL="114300" distR="114300" simplePos="0" relativeHeight="251720704" behindDoc="0" locked="0" layoutInCell="1" allowOverlap="1" wp14:anchorId="76185DE4" wp14:editId="1FD6DD54">
             <wp:simplePos x="0" y="0"/>
             <wp:positionH relativeFrom="page">
               <wp:posOffset>1772920</wp:posOffset>
@@ -19484,7 +19484,7 @@
         </w:rPr>
         <w:lastRenderedPageBreak/>
         <w:drawing>
-          <wp:anchor distT="0" distB="0" distL="114300" distR="114300" simplePos="0" relativeHeight="251722752" behindDoc="1" locked="0" layoutInCell="1" allowOverlap="1" wp14:anchorId="10F5AFC4" wp14:editId="3C64BA49">
+          <wp:anchor distT="0" distB="0" distL="114300" distR="114300" simplePos="0" relativeHeight="251721728" behindDoc="1" locked="0" layoutInCell="1" allowOverlap="1" wp14:anchorId="10F5AFC4" wp14:editId="3C64BA49">
             <wp:simplePos x="0" y="0"/>
             <wp:positionH relativeFrom="page">
               <wp:posOffset>2281555</wp:posOffset>
@@ -19574,7 +19574,7 @@
           <w:noProof/>
         </w:rPr>
         <w:drawing>
-          <wp:anchor distT="0" distB="0" distL="114300" distR="114300" simplePos="0" relativeHeight="251712512" behindDoc="0" locked="0" layoutInCell="1" allowOverlap="1" wp14:anchorId="7F4B5251" wp14:editId="07A1D86D">
+          <wp:anchor distT="0" distB="0" distL="114300" distR="114300" simplePos="0" relativeHeight="251711488" behindDoc="0" locked="0" layoutInCell="1" allowOverlap="1" wp14:anchorId="7F4B5251" wp14:editId="07A1D86D">
             <wp:simplePos x="0" y="0"/>
             <wp:positionH relativeFrom="column">
               <wp:posOffset>-603885</wp:posOffset>
@@ -19903,6 +19903,325 @@
       </w:pPr>
       <w:bookmarkStart w:id="49" w:name="_Toc505013367"/>
       <w:r>
+        <w:t>Tipo de propagación</w:t>
+      </w:r>
+    </w:p>
+    <w:p>
+      <w:r>
+        <w:t xml:space="preserve">Disponemos de dos tipos de retropropagación, BackPropagation y ResilientPropagation. </w:t>
+      </w:r>
+    </w:p>
+    <w:p>
+      <w:r>
+        <w:t xml:space="preserve">En </w:t>
+      </w:r>
+      <w:r>
+        <w:t>BackPropagation disponemos de un LearningRate global q</w:t>
+      </w:r>
+      <w:r>
+        <w:t>ue afecta a todas las neuronas, que tendrá que ser ajustado</w:t>
+      </w:r>
+      <w:r>
+        <w:t xml:space="preserve"> </w:t>
+      </w:r>
+      <w:r>
+        <w:t>antes de realizar e</w:t>
+      </w:r>
+      <w:r>
+        <w:t>l entrenamiento.</w:t>
+      </w:r>
+    </w:p>
+    <w:p>
+      <w:r>
+        <w:t>En Resilient cada neurona posee un LearningRate propio, que se irá ajustando de manera automática con las necesidades del entrenamiento. Estos learningRates no se pueden configurar, ya que se manejan de manera interna y completamente automática.</w:t>
+      </w:r>
+    </w:p>
+    <w:p>
+      <w:r>
+        <w:t xml:space="preserve">En principio se puede afirmar que ResilientPropagation es un algoritmo de retropropagación más complejo y debería dar mejores resultados que BackPropagation, aun así, en los experimentos debemos estudiar ambas configuraciones, ya que a priori desconocemos </w:t>
+      </w:r>
+      <w:r>
+        <w:t>cuál</w:t>
+      </w:r>
+      <w:r>
+        <w:t xml:space="preserve"> de las dos encaja mejor con la naturaleza de nuestro problema.</w:t>
+      </w:r>
+    </w:p>
+    <w:p>
+      <w:pPr>
+        <w:pStyle w:val="Ttulo3"/>
+      </w:pPr>
+      <w:r>
+        <w:t>Learning Rate (LR)</w:t>
+      </w:r>
+    </w:p>
+    <w:p>
+      <w:r>
+        <w:t xml:space="preserve">De manera arbitraria se han establecido 4 valores para las pruebas: 0.001, 0.01, 0.1 y 0.3. Así se pretende estudiar un abanico extenso de este parámetro, permitiendo así que la configuración de la red resultante </w:t>
+      </w:r>
+      <w:r>
+        <w:t xml:space="preserve">sea lo más óptima posible, dando 4 opciones a cada disposición de parámetros. Estos valores solo se aplicarán </w:t>
+      </w:r>
+      <w:r>
+        <w:t>a las redes con retropropagación de tipo BackPropagation.</w:t>
+      </w:r>
+    </w:p>
+    <w:p>
+      <w:pPr>
+        <w:rPr>
+          <w:lang w:eastAsia="es-ES"/>
+        </w:rPr>
+      </w:pPr>
+      <w:r>
+        <w:t>En las redes con ResilientPropagation a</w:t>
+      </w:r>
+      <w:r>
+        <w:rPr>
+          <w:lang w:eastAsia="es-ES"/>
+        </w:rPr>
+        <w:t>l no poder establecer un LearningRate</w:t>
+      </w:r>
+      <w:r>
+        <w:rPr>
+          <w:lang w:eastAsia="es-ES"/>
+        </w:rPr>
+        <w:t>, cada prueba será guiada por sí misma. Esto implica que cada uno de los LR de cada neurona serán generados aleatoriamente antes de iniciar el entrenamiento.</w:t>
+      </w:r>
+    </w:p>
+    <w:p>
+      <w:pPr>
+        <w:rPr>
+          <w:lang w:eastAsia="es-ES"/>
+        </w:rPr>
+      </w:pPr>
+      <w:r>
+        <w:rPr>
+          <w:lang w:eastAsia="es-ES"/>
+        </w:rPr>
+        <w:t xml:space="preserve">Debido a la gran cantidad de parámetros que se inician de manera aleatoria, se establece que para cada configuración de red con ResilientPropagation se crearán y entrenarán 3 redes </w:t>
+      </w:r>
+      <w:r>
+        <w:rPr>
+          <w:lang w:eastAsia="es-ES"/>
+        </w:rPr>
+        <w:t xml:space="preserve">distintas </w:t>
+      </w:r>
+      <w:r>
+        <w:rPr>
+          <w:lang w:eastAsia="es-ES"/>
+        </w:rPr>
+        <w:t>para dar opciones a que la red inicial sea suficientemente buena para que el entrenamiento de un resultado aceptable.</w:t>
+      </w:r>
+    </w:p>
+    <w:p>
+      <w:pPr>
+        <w:spacing w:line="259" w:lineRule="auto"/>
+        <w:jc w:val="left"/>
+        <w:rPr>
+          <w:lang w:eastAsia="es-ES"/>
+        </w:rPr>
+      </w:pPr>
+      <w:r>
+        <w:rPr>
+          <w:lang w:eastAsia="es-ES"/>
+        </w:rPr>
+        <w:br w:type="page"/>
+      </w:r>
+    </w:p>
+    <w:p>
+      <w:pPr>
+        <w:pStyle w:val="Ttulo3"/>
+      </w:pPr>
+      <w:r>
+        <w:lastRenderedPageBreak/>
+        <w:t>Número de iteraciones máximo en el proceso de entrenamiento</w:t>
+      </w:r>
+    </w:p>
+    <w:p>
+      <w:r>
+        <w:t xml:space="preserve">Para este parámetro se realizaron varios experimentos con diferentes configuraciones. Se estableció de manera arbitraria un </w:t>
+      </w:r>
+      <w:r>
+        <w:t>límite</w:t>
+      </w:r>
+      <w:r>
+        <w:t xml:space="preserve"> de 30.000 para observar la evolución de los entrenamientos y valorar la posibilidad de bajar aún más el valor.</w:t>
+      </w:r>
+    </w:p>
+    <w:p>
+      <w:r>
+        <w:rPr>
+          <w:noProof/>
+          <w:lang w:eastAsia="es-ES"/>
+        </w:rPr>
+        <w:drawing>
+          <wp:inline distT="0" distB="0" distL="0" distR="0">
+            <wp:extent cx="5760720" cy="1156251"/>
+            <wp:effectExtent l="0" t="0" r="0" b="6350"/>
+            <wp:docPr id="220" name="Imagen 220" descr="C:\Users\Cesar\AppData\Local\Microsoft\Windows\INetCache\Content.Word\5 7.jpg"/>
+            <wp:cNvGraphicFramePr>
+              <a:graphicFrameLocks xmlns:a="http://schemas.openxmlformats.org/drawingml/2006/main" noChangeAspect="1"/>
+            </wp:cNvGraphicFramePr>
+            <a:graphic xmlns:a="http://schemas.openxmlformats.org/drawingml/2006/main">
+              <a:graphicData uri="http://schemas.openxmlformats.org/drawingml/2006/picture">
+                <pic:pic xmlns:pic="http://schemas.openxmlformats.org/drawingml/2006/picture">
+                  <pic:nvPicPr>
+                    <pic:cNvPr id="0" name="Picture 8" descr="C:\Users\Cesar\AppData\Local\Microsoft\Windows\INetCache\Content.Word\5 7.jpg"/>
+                    <pic:cNvPicPr>
+                      <a:picLocks noChangeAspect="1" noChangeArrowheads="1"/>
+                    </pic:cNvPicPr>
+                  </pic:nvPicPr>
+                  <pic:blipFill>
+                    <a:blip r:embed="rId82" cstate="print">
+                      <a:extLst>
+                        <a:ext uri="{28A0092B-C50C-407E-A947-70E740481C1C}">
+                          <a14:useLocalDpi xmlns:a14="http://schemas.microsoft.com/office/drawing/2010/main" val="0"/>
+                        </a:ext>
+                      </a:extLst>
+                    </a:blip>
+                    <a:srcRect/>
+                    <a:stretch>
+                      <a:fillRect/>
+                    </a:stretch>
+                  </pic:blipFill>
+                  <pic:spPr bwMode="auto">
+                    <a:xfrm>
+                      <a:off x="0" y="0"/>
+                      <a:ext cx="5760720" cy="1156251"/>
+                    </a:xfrm>
+                    <a:prstGeom prst="rect">
+                      <a:avLst/>
+                    </a:prstGeom>
+                    <a:noFill/>
+                    <a:ln>
+                      <a:noFill/>
+                    </a:ln>
+                  </pic:spPr>
+                </pic:pic>
+              </a:graphicData>
+            </a:graphic>
+          </wp:inline>
+        </w:drawing>
+      </w:r>
+    </w:p>
+    <w:p>
+      <w:r>
+        <w:t xml:space="preserve">Éstas solo son un conjunto reducido de todas las pruebas en las que en términos generales se pudo observar que la mayoría de las redes tardaban pocos miles de iteraciones en estabilizarse. </w:t>
+      </w:r>
+    </w:p>
+    <w:p>
+      <w:r>
+        <w:rPr>
+          <w:noProof/>
+          <w:lang w:eastAsia="es-ES"/>
+        </w:rPr>
+        <w:drawing>
+          <wp:anchor distT="0" distB="0" distL="114300" distR="114300" simplePos="0" relativeHeight="251765760" behindDoc="1" locked="0" layoutInCell="1" allowOverlap="1">
+            <wp:simplePos x="0" y="0"/>
+            <wp:positionH relativeFrom="column">
+              <wp:posOffset>-1103</wp:posOffset>
+            </wp:positionH>
+            <wp:positionV relativeFrom="paragraph">
+              <wp:posOffset>2079</wp:posOffset>
+            </wp:positionV>
+            <wp:extent cx="1924528" cy="1155700"/>
+            <wp:effectExtent l="0" t="0" r="0" b="6350"/>
+            <wp:wrapTight wrapText="bothSides">
+              <wp:wrapPolygon edited="0">
+                <wp:start x="0" y="0"/>
+                <wp:lineTo x="0" y="21363"/>
+                <wp:lineTo x="21386" y="21363"/>
+                <wp:lineTo x="21386" y="0"/>
+                <wp:lineTo x="0" y="0"/>
+              </wp:wrapPolygon>
+            </wp:wrapTight>
+            <wp:docPr id="223" name="Imagen 223" descr="C:\Users\Cesar\AppData\Local\Microsoft\Windows\INetCache\Content.Word\8 5.jpg"/>
+            <wp:cNvGraphicFramePr>
+              <a:graphicFrameLocks xmlns:a="http://schemas.openxmlformats.org/drawingml/2006/main" noChangeAspect="1"/>
+            </wp:cNvGraphicFramePr>
+            <a:graphic xmlns:a="http://schemas.openxmlformats.org/drawingml/2006/main">
+              <a:graphicData uri="http://schemas.openxmlformats.org/drawingml/2006/picture">
+                <pic:pic xmlns:pic="http://schemas.openxmlformats.org/drawingml/2006/picture">
+                  <pic:nvPicPr>
+                    <pic:cNvPr id="0" name="Picture 14" descr="C:\Users\Cesar\AppData\Local\Microsoft\Windows\INetCache\Content.Word\8 5.jpg"/>
+                    <pic:cNvPicPr>
+                      <a:picLocks noChangeAspect="1" noChangeArrowheads="1"/>
+                    </pic:cNvPicPr>
+                  </pic:nvPicPr>
+                  <pic:blipFill rotWithShape="1">
+                    <a:blip r:embed="rId83" cstate="print">
+                      <a:extLst>
+                        <a:ext uri="{28A0092B-C50C-407E-A947-70E740481C1C}">
+                          <a14:useLocalDpi xmlns:a14="http://schemas.microsoft.com/office/drawing/2010/main" val="0"/>
+                        </a:ext>
+                      </a:extLst>
+                    </a:blip>
+                    <a:srcRect l="66576"/>
+                    <a:stretch/>
+                  </pic:blipFill>
+                  <pic:spPr bwMode="auto">
+                    <a:xfrm>
+                      <a:off x="0" y="0"/>
+                      <a:ext cx="1924528" cy="1155700"/>
+                    </a:xfrm>
+                    <a:prstGeom prst="rect">
+                      <a:avLst/>
+                    </a:prstGeom>
+                    <a:noFill/>
+                    <a:ln>
+                      <a:noFill/>
+                    </a:ln>
+                    <a:extLst>
+                      <a:ext uri="{53640926-AAD7-44D8-BBD7-CCE9431645EC}">
+                        <a14:shadowObscured xmlns:a14="http://schemas.microsoft.com/office/drawing/2010/main"/>
+                      </a:ext>
+                    </a:extLst>
+                  </pic:spPr>
+                </pic:pic>
+              </a:graphicData>
+            </a:graphic>
+            <wp14:sizeRelH relativeFrom="page">
+              <wp14:pctWidth>0</wp14:pctWidth>
+            </wp14:sizeRelH>
+            <wp14:sizeRelV relativeFrom="page">
+              <wp14:pctHeight>0</wp14:pctHeight>
+            </wp14:sizeRelV>
+          </wp:anchor>
+        </w:drawing>
+      </w:r>
+      <w:r>
+        <w:t xml:space="preserve">En la red verde </w:t>
+      </w:r>
+      <w:r>
+        <w:t>podemos</w:t>
+      </w:r>
+      <w:r>
+        <w:t xml:space="preserve"> observar un ejemplo de entrenamiento prolongado a lo largo de un gran número de iteraciones. Estos casos pueden ocurrir, pero para no limitar la capacidad de los experimentos </w:t>
+      </w:r>
+      <w:r>
+        <w:t>se decidió establecer el límite en 15.000 iteraciones, dado que en ese momento consideramos que la mayoría de las redes se habrán estabilizado, y debido a las limitadas capacidades computacionales de las que dispone el estudio se priorizará ampliar el análisis de un mayor número de redes sobre llegar al estado óptimo de cada una de ellas.</w:t>
+      </w:r>
+    </w:p>
+    <w:p>
+      <w:pPr>
+        <w:spacing w:line="259" w:lineRule="auto"/>
+        <w:jc w:val="left"/>
+        <w:rPr>
+          <w:rFonts w:eastAsiaTheme="majorEastAsia" w:cstheme="majorBidi"/>
+          <w:color w:val="1F4D78" w:themeColor="accent1" w:themeShade="7F"/>
+          <w:szCs w:val="24"/>
+        </w:rPr>
+      </w:pPr>
+      <w:r>
+        <w:br w:type="page"/>
+      </w:r>
+    </w:p>
+    <w:p>
+      <w:pPr>
+        <w:pStyle w:val="Ttulo3"/>
+      </w:pPr>
+      <w:r>
+        <w:lastRenderedPageBreak/>
         <w:t>Función de transferencia de las neuronas</w:t>
       </w:r>
       <w:bookmarkEnd w:id="49"/>
@@ -19915,96 +20234,768 @@
         <w:t xml:space="preserve"> Gaussian, Log, Linear, RectifiedLinear, Ramp, Sgn, Sigmoid, Sin y Tanh.</w:t>
       </w:r>
       <w:r>
-        <w:t xml:space="preserve"> El primer experimento que se realiza consta de generar varias redes neuronales para cada una de las funciones de transferencia. Observamos que, de todas ellas, solo presentan resultados factibles las funciones Sin, Tanh y </w:t>
+        <w:t xml:space="preserve"> El </w:t>
+      </w:r>
+      <w:r>
+        <w:t>segundo</w:t>
+      </w:r>
+      <w:r>
+        <w:t xml:space="preserve"> experimento que se realiza consta de generar varias redes neuronales para cada una de las funciones de transferencia. </w:t>
+      </w:r>
+    </w:p>
+    <w:p>
+      <w:r>
+        <w:t>En estas pruebas se pretende analizar el impacto que tiene cada función en la red, y generar un conjunto de funciones prometedoras. La configuración de la prueba será la siguiente:</w:t>
+      </w:r>
+    </w:p>
+    <w:p>
+      <w:pPr>
+        <w:pStyle w:val="Prrafodelista"/>
+        <w:numPr>
+          <w:ilvl w:val="0"/>
+          <w:numId w:val="15"/>
+        </w:numPr>
+      </w:pPr>
+      <w:r>
+        <w:t>Establecer las normas establecidas anteriormente</w:t>
+      </w:r>
+    </w:p>
+    <w:p>
+      <w:pPr>
+        <w:pStyle w:val="Prrafodelista"/>
+        <w:numPr>
+          <w:ilvl w:val="1"/>
+          <w:numId w:val="15"/>
+        </w:numPr>
+      </w:pPr>
+      <w:r>
+        <w:t>Analizar ambos tipos de retropropagación</w:t>
+      </w:r>
+    </w:p>
+    <w:p>
+      <w:pPr>
+        <w:pStyle w:val="Prrafodelista"/>
+        <w:numPr>
+          <w:ilvl w:val="1"/>
+          <w:numId w:val="15"/>
+        </w:numPr>
+      </w:pPr>
+      <w:r>
+        <w:t>Para BackPropagation analizar los 4 LR del apartado anterior</w:t>
+      </w:r>
+    </w:p>
+    <w:p>
+      <w:pPr>
+        <w:pStyle w:val="Prrafodelista"/>
+        <w:numPr>
+          <w:ilvl w:val="1"/>
+          <w:numId w:val="15"/>
+        </w:numPr>
+      </w:pPr>
+      <w:r>
+        <w:t>Para ResilientPropagation analizar 3 redes distintas para cada configuración</w:t>
+      </w:r>
+    </w:p>
+    <w:p>
+      <w:pPr>
+        <w:pStyle w:val="Prrafodelista"/>
+        <w:numPr>
+          <w:ilvl w:val="0"/>
+          <w:numId w:val="15"/>
+        </w:numPr>
+      </w:pPr>
+      <w:r>
+        <w:t xml:space="preserve">Analizar redes de </w:t>
+      </w:r>
+      <w:r>
+        <w:t xml:space="preserve">entre 1 y 3 </w:t>
+      </w:r>
+      <w:r>
+        <w:t>capas ocultas</w:t>
+      </w:r>
+    </w:p>
+    <w:p>
+      <w:pPr>
+        <w:pStyle w:val="Prrafodelista"/>
+        <w:numPr>
+          <w:ilvl w:val="0"/>
+          <w:numId w:val="15"/>
+        </w:numPr>
+      </w:pPr>
+      <w:r>
+        <w:t>En cada capa oculta analizar todas las posibles combinaciones de 6, 10 o 14 neuronas.</w:t>
+      </w:r>
+    </w:p>
+    <w:p>
+      <w:r>
+        <w:t>Al finalizar este experimento obtuvimos 2.653 redes. Las 32 redes más prometedoras fueron las siguientes:</w:t>
+      </w:r>
+    </w:p>
+    <w:p>
+      <w:r>
+        <w:rPr>
+          <w:noProof/>
+          <w:lang w:eastAsia="es-ES"/>
+        </w:rPr>
+        <w:t xml:space="preserve">  </w:t>
+      </w:r>
+      <w:r>
+        <w:rPr>
+          <w:noProof/>
+          <w:lang w:eastAsia="es-ES"/>
+        </w:rPr>
+        <w:drawing>
+          <wp:inline distT="0" distB="0" distL="0" distR="0" wp14:anchorId="28A0129A" wp14:editId="47FD49A3">
+            <wp:extent cx="2655736" cy="2059322"/>
+            <wp:effectExtent l="0" t="0" r="0" b="0"/>
+            <wp:docPr id="61" name="Imagen 61"/>
+            <wp:cNvGraphicFramePr>
+              <a:graphicFrameLocks xmlns:a="http://schemas.openxmlformats.org/drawingml/2006/main" noChangeAspect="1"/>
+            </wp:cNvGraphicFramePr>
+            <a:graphic xmlns:a="http://schemas.openxmlformats.org/drawingml/2006/main">
+              <a:graphicData uri="http://schemas.openxmlformats.org/drawingml/2006/picture">
+                <pic:pic xmlns:pic="http://schemas.openxmlformats.org/drawingml/2006/picture">
+                  <pic:nvPicPr>
+                    <pic:cNvPr id="1" name=""/>
+                    <pic:cNvPicPr/>
+                  </pic:nvPicPr>
+                  <pic:blipFill>
+                    <a:blip r:embed="rId84"/>
+                    <a:stretch>
+                      <a:fillRect/>
+                    </a:stretch>
+                  </pic:blipFill>
+                  <pic:spPr>
+                    <a:xfrm>
+                      <a:off x="0" y="0"/>
+                      <a:ext cx="2712539" cy="2103368"/>
+                    </a:xfrm>
+                    <a:prstGeom prst="rect">
+                      <a:avLst/>
+                    </a:prstGeom>
+                  </pic:spPr>
+                </pic:pic>
+              </a:graphicData>
+            </a:graphic>
+          </wp:inline>
+        </w:drawing>
+      </w:r>
+      <w:r>
+        <w:rPr>
+          <w:noProof/>
+          <w:lang w:eastAsia="es-ES"/>
+        </w:rPr>
+        <w:t xml:space="preserve"> </w:t>
+      </w:r>
+      <w:r>
+        <w:rPr>
+          <w:noProof/>
+          <w:lang w:eastAsia="es-ES"/>
+        </w:rPr>
+        <w:drawing>
+          <wp:inline distT="0" distB="0" distL="0" distR="0" wp14:anchorId="65AC8F81" wp14:editId="4FC7F517">
+            <wp:extent cx="2644273" cy="2066014"/>
+            <wp:effectExtent l="0" t="0" r="3810" b="0"/>
+            <wp:docPr id="210" name="Imagen 210"/>
+            <wp:cNvGraphicFramePr>
+              <a:graphicFrameLocks xmlns:a="http://schemas.openxmlformats.org/drawingml/2006/main" noChangeAspect="1"/>
+            </wp:cNvGraphicFramePr>
+            <a:graphic xmlns:a="http://schemas.openxmlformats.org/drawingml/2006/main">
+              <a:graphicData uri="http://schemas.openxmlformats.org/drawingml/2006/picture">
+                <pic:pic xmlns:pic="http://schemas.openxmlformats.org/drawingml/2006/picture">
+                  <pic:nvPicPr>
+                    <pic:cNvPr id="1" name=""/>
+                    <pic:cNvPicPr/>
+                  </pic:nvPicPr>
+                  <pic:blipFill>
+                    <a:blip r:embed="rId85"/>
+                    <a:stretch>
+                      <a:fillRect/>
+                    </a:stretch>
+                  </pic:blipFill>
+                  <pic:spPr>
+                    <a:xfrm>
+                      <a:off x="0" y="0"/>
+                      <a:ext cx="2650927" cy="2071213"/>
+                    </a:xfrm>
+                    <a:prstGeom prst="rect">
+                      <a:avLst/>
+                    </a:prstGeom>
+                  </pic:spPr>
+                </pic:pic>
+              </a:graphicData>
+            </a:graphic>
+          </wp:inline>
+        </w:drawing>
+      </w:r>
+    </w:p>
+    <w:p>
+      <w:pPr>
+        <w:rPr>
+          <w:color w:val="FF0000"/>
+        </w:rPr>
+      </w:pPr>
+      <w:r>
+        <w:t xml:space="preserve">Como se puede observar en la tabla, las primeras posiciones están copadas por las funciones de transferencia Gaussian, Tanh y Sin. El resto de funciones se descartan por no presentar una precisión tan elevada o por ser incompatibles con nuestro experimento. </w:t>
+      </w:r>
+      <w:r>
+        <w:rPr>
+          <w:color w:val="FF0000"/>
+        </w:rPr>
+        <w:br w:type="page"/>
+      </w:r>
+    </w:p>
+    <w:p>
+      <w:r>
+        <w:rPr>
+          <w:noProof/>
+          <w:lang w:eastAsia="es-ES"/>
+        </w:rPr>
+        <w:lastRenderedPageBreak/>
+        <w:drawing>
+          <wp:anchor distT="0" distB="0" distL="114300" distR="114300" simplePos="0" relativeHeight="251760640" behindDoc="1" locked="0" layoutInCell="1" allowOverlap="1" wp14:anchorId="23522AF5" wp14:editId="2246B553">
+            <wp:simplePos x="0" y="0"/>
+            <wp:positionH relativeFrom="margin">
+              <wp:align>left</wp:align>
+            </wp:positionH>
+            <wp:positionV relativeFrom="paragraph">
+              <wp:posOffset>841844</wp:posOffset>
+            </wp:positionV>
+            <wp:extent cx="2522855" cy="1419225"/>
+            <wp:effectExtent l="0" t="0" r="0" b="9525"/>
+            <wp:wrapTight wrapText="bothSides">
+              <wp:wrapPolygon edited="0">
+                <wp:start x="0" y="870"/>
+                <wp:lineTo x="0" y="21455"/>
+                <wp:lineTo x="21366" y="21455"/>
+                <wp:lineTo x="21366" y="870"/>
+                <wp:lineTo x="0" y="870"/>
+              </wp:wrapPolygon>
+            </wp:wrapTight>
+            <wp:docPr id="211" name="Imagen 211" descr="D:\César\Escritorio\Entrenamientos Rapidos\Graphs\BackPropagation TRAPEZOID [14, 6, 1].png"/>
+            <wp:cNvGraphicFramePr>
+              <a:graphicFrameLocks xmlns:a="http://schemas.openxmlformats.org/drawingml/2006/main" noChangeAspect="1"/>
+            </wp:cNvGraphicFramePr>
+            <a:graphic xmlns:a="http://schemas.openxmlformats.org/drawingml/2006/main">
+              <a:graphicData uri="http://schemas.openxmlformats.org/drawingml/2006/picture">
+                <pic:pic xmlns:pic="http://schemas.openxmlformats.org/drawingml/2006/picture">
+                  <pic:nvPicPr>
+                    <pic:cNvPr id="0" name="Picture 1" descr="D:\César\Escritorio\Entrenamientos Rapidos\Graphs\BackPropagation TRAPEZOID [14, 6, 1].png"/>
+                    <pic:cNvPicPr>
+                      <a:picLocks noChangeAspect="1" noChangeArrowheads="1"/>
+                    </pic:cNvPicPr>
+                  </pic:nvPicPr>
+                  <pic:blipFill>
+                    <a:blip r:embed="rId86" cstate="print">
+                      <a:extLst>
+                        <a:ext uri="{28A0092B-C50C-407E-A947-70E740481C1C}">
+                          <a14:useLocalDpi xmlns:a14="http://schemas.microsoft.com/office/drawing/2010/main" val="0"/>
+                        </a:ext>
+                      </a:extLst>
+                    </a:blip>
+                    <a:srcRect/>
+                    <a:stretch>
+                      <a:fillRect/>
+                    </a:stretch>
+                  </pic:blipFill>
+                  <pic:spPr bwMode="auto">
+                    <a:xfrm>
+                      <a:off x="0" y="0"/>
+                      <a:ext cx="2522855" cy="1419225"/>
+                    </a:xfrm>
+                    <a:prstGeom prst="rect">
+                      <a:avLst/>
+                    </a:prstGeom>
+                    <a:noFill/>
+                    <a:ln>
+                      <a:noFill/>
+                    </a:ln>
+                  </pic:spPr>
+                </pic:pic>
+              </a:graphicData>
+            </a:graphic>
+            <wp14:sizeRelH relativeFrom="page">
+              <wp14:pctWidth>0</wp14:pctWidth>
+            </wp14:sizeRelH>
+            <wp14:sizeRelV relativeFrom="page">
+              <wp14:pctHeight>0</wp14:pctHeight>
+            </wp14:sizeRelV>
+          </wp:anchor>
+        </w:drawing>
+      </w:r>
+      <w:r>
+        <w:t>Para cada configuración de función de transferencia y, capas y número de neuronas se genera un gráfico con diversas líneas correspondientes a cada red. Los siguientes gráficos tienen como objetivo ejemplificar los resultados obtenidos:</w:t>
+      </w:r>
+    </w:p>
+    <w:p>
+      <w:r>
+        <w:rPr>
+          <w:noProof/>
+          <w:lang w:eastAsia="es-ES"/>
+        </w:rPr>
+        <w:drawing>
+          <wp:anchor distT="0" distB="0" distL="114300" distR="114300" simplePos="0" relativeHeight="251761664" behindDoc="1" locked="0" layoutInCell="1" allowOverlap="1" wp14:anchorId="2C4C3B8E" wp14:editId="039576F4">
+            <wp:simplePos x="0" y="0"/>
+            <wp:positionH relativeFrom="margin">
+              <wp:align>left</wp:align>
+            </wp:positionH>
+            <wp:positionV relativeFrom="paragraph">
+              <wp:posOffset>1375631</wp:posOffset>
+            </wp:positionV>
+            <wp:extent cx="2488565" cy="1263650"/>
+            <wp:effectExtent l="0" t="0" r="6985" b="0"/>
+            <wp:wrapTight wrapText="bothSides">
+              <wp:wrapPolygon edited="0">
+                <wp:start x="0" y="651"/>
+                <wp:lineTo x="0" y="21166"/>
+                <wp:lineTo x="21495" y="21166"/>
+                <wp:lineTo x="21495" y="651"/>
+                <wp:lineTo x="0" y="651"/>
+              </wp:wrapPolygon>
+            </wp:wrapTight>
+            <wp:docPr id="212" name="Imagen 212" descr="D:\César\Escritorio\Entrenamientos Rapidos\Graphs\ResilientPropagation LINEAR [14, 10, 14, 1].png"/>
+            <wp:cNvGraphicFramePr>
+              <a:graphicFrameLocks xmlns:a="http://schemas.openxmlformats.org/drawingml/2006/main" noChangeAspect="1"/>
+            </wp:cNvGraphicFramePr>
+            <a:graphic xmlns:a="http://schemas.openxmlformats.org/drawingml/2006/main">
+              <a:graphicData uri="http://schemas.openxmlformats.org/drawingml/2006/picture">
+                <pic:pic xmlns:pic="http://schemas.openxmlformats.org/drawingml/2006/picture">
+                  <pic:nvPicPr>
+                    <pic:cNvPr id="0" name="Picture 2" descr="D:\César\Escritorio\Entrenamientos Rapidos\Graphs\ResilientPropagation LINEAR [14, 10, 14, 1].png"/>
+                    <pic:cNvPicPr>
+                      <a:picLocks noChangeAspect="1" noChangeArrowheads="1"/>
+                    </pic:cNvPicPr>
+                  </pic:nvPicPr>
+                  <pic:blipFill rotWithShape="1">
+                    <a:blip r:embed="rId87" cstate="print">
+                      <a:extLst>
+                        <a:ext uri="{28A0092B-C50C-407E-A947-70E740481C1C}">
+                          <a14:useLocalDpi xmlns:a14="http://schemas.microsoft.com/office/drawing/2010/main" val="0"/>
+                        </a:ext>
+                      </a:extLst>
+                    </a:blip>
+                    <a:srcRect b="9700"/>
+                    <a:stretch/>
+                  </pic:blipFill>
+                  <pic:spPr bwMode="auto">
+                    <a:xfrm>
+                      <a:off x="0" y="0"/>
+                      <a:ext cx="2488739" cy="1264345"/>
+                    </a:xfrm>
+                    <a:prstGeom prst="rect">
+                      <a:avLst/>
+                    </a:prstGeom>
+                    <a:noFill/>
+                    <a:ln>
+                      <a:noFill/>
+                    </a:ln>
+                    <a:extLst>
+                      <a:ext uri="{53640926-AAD7-44D8-BBD7-CCE9431645EC}">
+                        <a14:shadowObscured xmlns:a14="http://schemas.microsoft.com/office/drawing/2010/main"/>
+                      </a:ext>
+                    </a:extLst>
+                  </pic:spPr>
+                </pic:pic>
+              </a:graphicData>
+            </a:graphic>
+            <wp14:sizeRelH relativeFrom="page">
+              <wp14:pctWidth>0</wp14:pctWidth>
+            </wp14:sizeRelH>
+            <wp14:sizeRelV relativeFrom="page">
+              <wp14:pctHeight>0</wp14:pctHeight>
+            </wp14:sizeRelV>
+          </wp:anchor>
+        </w:drawing>
+      </w:r>
+      <w:r>
+        <w:t>En el caso de la función Trapezoid todos los entrenamientos presentan la misma forma, y con el mismo error, el entrenamiento no presenta ninguna mejor</w:t>
+      </w:r>
+      <w:r>
+        <w:t>ía</w:t>
+      </w:r>
+      <w:r>
+        <w:t>.</w:t>
+      </w:r>
+      <w:r>
+        <w:t xml:space="preserve"> Indiferente comportamiento entre Resilient y Backpropagation.</w:t>
+      </w:r>
+    </w:p>
+    <w:p>
+      <w:pPr>
+        <w:spacing w:line="259" w:lineRule="auto"/>
+        <w:jc w:val="left"/>
+      </w:pPr>
+      <w:r>
+        <w:t>La función Linear presenta numerosos entrenamientos consistentes y se puede observar como reduce de manera continua el error, pero el resultado se queda lejos de otras funciones.</w:t>
+      </w:r>
+    </w:p>
+    <w:p>
+      <w:pPr>
+        <w:spacing w:line="259" w:lineRule="auto"/>
+        <w:jc w:val="left"/>
+      </w:pPr>
+      <w:r>
+        <w:t>Similar comportamiento entre Resilient y Backpropagation.</w:t>
+      </w:r>
+    </w:p>
+    <w:p>
+      <w:pPr>
+        <w:spacing w:line="259" w:lineRule="auto"/>
+        <w:jc w:val="left"/>
+      </w:pPr>
+      <w:r>
+        <w:rPr>
+          <w:noProof/>
+          <w:lang w:eastAsia="es-ES"/>
+        </w:rPr>
+        <w:drawing>
+          <wp:anchor distT="0" distB="0" distL="114300" distR="114300" simplePos="0" relativeHeight="251762688" behindDoc="1" locked="0" layoutInCell="1" allowOverlap="1" wp14:anchorId="528A7E5F" wp14:editId="261EEDBC">
+            <wp:simplePos x="0" y="0"/>
+            <wp:positionH relativeFrom="margin">
+              <wp:align>left</wp:align>
+            </wp:positionH>
+            <wp:positionV relativeFrom="paragraph">
+              <wp:posOffset>61512</wp:posOffset>
+            </wp:positionV>
+            <wp:extent cx="2487415" cy="1399430"/>
+            <wp:effectExtent l="0" t="0" r="8255" b="0"/>
+            <wp:wrapTight wrapText="bothSides">
+              <wp:wrapPolygon edited="0">
+                <wp:start x="0" y="588"/>
+                <wp:lineTo x="0" y="21178"/>
+                <wp:lineTo x="21506" y="21178"/>
+                <wp:lineTo x="21506" y="588"/>
+                <wp:lineTo x="0" y="588"/>
+              </wp:wrapPolygon>
+            </wp:wrapTight>
+            <wp:docPr id="213" name="Imagen 213" descr="D:\César\Escritorio\Entrenamientos Rapidos\Graphs\BackPropagation LOG [14, 6, 10, 10, 1].png"/>
+            <wp:cNvGraphicFramePr>
+              <a:graphicFrameLocks xmlns:a="http://schemas.openxmlformats.org/drawingml/2006/main" noChangeAspect="1"/>
+            </wp:cNvGraphicFramePr>
+            <a:graphic xmlns:a="http://schemas.openxmlformats.org/drawingml/2006/main">
+              <a:graphicData uri="http://schemas.openxmlformats.org/drawingml/2006/picture">
+                <pic:pic xmlns:pic="http://schemas.openxmlformats.org/drawingml/2006/picture">
+                  <pic:nvPicPr>
+                    <pic:cNvPr id="0" name="Picture 3" descr="D:\César\Escritorio\Entrenamientos Rapidos\Graphs\BackPropagation LOG [14, 6, 10, 10, 1].png"/>
+                    <pic:cNvPicPr>
+                      <a:picLocks noChangeAspect="1" noChangeArrowheads="1"/>
+                    </pic:cNvPicPr>
+                  </pic:nvPicPr>
+                  <pic:blipFill>
+                    <a:blip r:embed="rId88" cstate="print">
+                      <a:extLst>
+                        <a:ext uri="{28A0092B-C50C-407E-A947-70E740481C1C}">
+                          <a14:useLocalDpi xmlns:a14="http://schemas.microsoft.com/office/drawing/2010/main" val="0"/>
+                        </a:ext>
+                      </a:extLst>
+                    </a:blip>
+                    <a:srcRect/>
+                    <a:stretch>
+                      <a:fillRect/>
+                    </a:stretch>
+                  </pic:blipFill>
+                  <pic:spPr bwMode="auto">
+                    <a:xfrm>
+                      <a:off x="0" y="0"/>
+                      <a:ext cx="2487415" cy="1399430"/>
+                    </a:xfrm>
+                    <a:prstGeom prst="rect">
+                      <a:avLst/>
+                    </a:prstGeom>
+                    <a:noFill/>
+                    <a:ln>
+                      <a:noFill/>
+                    </a:ln>
+                  </pic:spPr>
+                </pic:pic>
+              </a:graphicData>
+            </a:graphic>
+            <wp14:sizeRelH relativeFrom="page">
+              <wp14:pctWidth>0</wp14:pctWidth>
+            </wp14:sizeRelH>
+            <wp14:sizeRelV relativeFrom="page">
+              <wp14:pctHeight>0</wp14:pctHeight>
+            </wp14:sizeRelV>
+          </wp:anchor>
+        </w:drawing>
+      </w:r>
+    </w:p>
+    <w:p>
+      <w:pPr>
+        <w:spacing w:line="259" w:lineRule="auto"/>
+        <w:jc w:val="left"/>
+      </w:pPr>
+      <w:r>
+        <w:t>La función Logaritmo no genera ningún tipo de resultado, indiferentemente del tipo de retropropagación o de la configuración de número de capas o número de neuronas.</w:t>
+      </w:r>
+    </w:p>
+    <w:p>
+      <w:pPr>
+        <w:spacing w:line="259" w:lineRule="auto"/>
+        <w:jc w:val="left"/>
+      </w:pPr>
+    </w:p>
+    <w:p>
+      <w:pPr>
+        <w:spacing w:line="259" w:lineRule="auto"/>
+        <w:jc w:val="left"/>
+      </w:pPr>
+      <w:r>
+        <w:rPr>
+          <w:noProof/>
+          <w:lang w:eastAsia="es-ES"/>
+        </w:rPr>
+        <w:drawing>
+          <wp:anchor distT="0" distB="0" distL="114300" distR="114300" simplePos="0" relativeHeight="251763712" behindDoc="1" locked="0" layoutInCell="1" allowOverlap="1">
+            <wp:simplePos x="0" y="0"/>
+            <wp:positionH relativeFrom="margin">
+              <wp:align>left</wp:align>
+            </wp:positionH>
+            <wp:positionV relativeFrom="paragraph">
+              <wp:posOffset>16013</wp:posOffset>
+            </wp:positionV>
+            <wp:extent cx="2445016" cy="1375576"/>
+            <wp:effectExtent l="0" t="0" r="0" b="0"/>
+            <wp:wrapTight wrapText="bothSides">
+              <wp:wrapPolygon edited="0">
+                <wp:start x="0" y="598"/>
+                <wp:lineTo x="0" y="21241"/>
+                <wp:lineTo x="21376" y="21241"/>
+                <wp:lineTo x="21376" y="598"/>
+                <wp:lineTo x="0" y="598"/>
+              </wp:wrapPolygon>
+            </wp:wrapTight>
+            <wp:docPr id="215" name="Imagen 215" descr="D:\César\Escritorio\Entrenamientos Rapidos\Graphs\BackPropagation SGN [14, 14, 10, 6, 1].png"/>
+            <wp:cNvGraphicFramePr>
+              <a:graphicFrameLocks xmlns:a="http://schemas.openxmlformats.org/drawingml/2006/main" noChangeAspect="1"/>
+            </wp:cNvGraphicFramePr>
+            <a:graphic xmlns:a="http://schemas.openxmlformats.org/drawingml/2006/main">
+              <a:graphicData uri="http://schemas.openxmlformats.org/drawingml/2006/picture">
+                <pic:pic xmlns:pic="http://schemas.openxmlformats.org/drawingml/2006/picture">
+                  <pic:nvPicPr>
+                    <pic:cNvPr id="0" name="Picture 5" descr="D:\César\Escritorio\Entrenamientos Rapidos\Graphs\BackPropagation SGN [14, 14, 10, 6, 1].png"/>
+                    <pic:cNvPicPr>
+                      <a:picLocks noChangeAspect="1" noChangeArrowheads="1"/>
+                    </pic:cNvPicPr>
+                  </pic:nvPicPr>
+                  <pic:blipFill>
+                    <a:blip r:embed="rId89" cstate="print">
+                      <a:extLst>
+                        <a:ext uri="{28A0092B-C50C-407E-A947-70E740481C1C}">
+                          <a14:useLocalDpi xmlns:a14="http://schemas.microsoft.com/office/drawing/2010/main" val="0"/>
+                        </a:ext>
+                      </a:extLst>
+                    </a:blip>
+                    <a:srcRect/>
+                    <a:stretch>
+                      <a:fillRect/>
+                    </a:stretch>
+                  </pic:blipFill>
+                  <pic:spPr bwMode="auto">
+                    <a:xfrm>
+                      <a:off x="0" y="0"/>
+                      <a:ext cx="2445016" cy="1375576"/>
+                    </a:xfrm>
+                    <a:prstGeom prst="rect">
+                      <a:avLst/>
+                    </a:prstGeom>
+                    <a:noFill/>
+                    <a:ln>
+                      <a:noFill/>
+                    </a:ln>
+                  </pic:spPr>
+                </pic:pic>
+              </a:graphicData>
+            </a:graphic>
+            <wp14:sizeRelH relativeFrom="page">
+              <wp14:pctWidth>0</wp14:pctWidth>
+            </wp14:sizeRelH>
+            <wp14:sizeRelV relativeFrom="page">
+              <wp14:pctHeight>0</wp14:pctHeight>
+            </wp14:sizeRelV>
+          </wp:anchor>
+        </w:drawing>
+      </w:r>
+    </w:p>
+    <w:p>
+      <w:pPr>
+        <w:spacing w:line="259" w:lineRule="auto"/>
+        <w:jc w:val="left"/>
+      </w:pPr>
+      <w:r>
+        <w:t>Las funciones Signal y Step presentan entrenamientos de características similares. Muy oscilantes, y aunque en el momento de finalizar el entrenamiento se encuentren en su valor óptimo los resultados quedan lejos de ser los óptimos.</w:t>
+      </w:r>
+    </w:p>
+    <w:p>
+      <w:pPr>
+        <w:spacing w:line="259" w:lineRule="auto"/>
+        <w:jc w:val="left"/>
+      </w:pPr>
+      <w:r>
+        <w:rPr>
+          <w:noProof/>
+          <w:lang w:eastAsia="es-ES"/>
+        </w:rPr>
+        <w:drawing>
+          <wp:anchor distT="0" distB="0" distL="114300" distR="114300" simplePos="0" relativeHeight="251764736" behindDoc="1" locked="0" layoutInCell="1" allowOverlap="1" wp14:anchorId="6776EEBA" wp14:editId="58B14BBB">
+            <wp:simplePos x="0" y="0"/>
+            <wp:positionH relativeFrom="margin">
+              <wp:align>left</wp:align>
+            </wp:positionH>
+            <wp:positionV relativeFrom="paragraph">
+              <wp:posOffset>205271</wp:posOffset>
+            </wp:positionV>
+            <wp:extent cx="2472690" cy="1391285"/>
+            <wp:effectExtent l="0" t="0" r="3810" b="0"/>
+            <wp:wrapTight wrapText="bothSides">
+              <wp:wrapPolygon edited="0">
+                <wp:start x="0" y="592"/>
+                <wp:lineTo x="0" y="21294"/>
+                <wp:lineTo x="21467" y="21294"/>
+                <wp:lineTo x="21467" y="592"/>
+                <wp:lineTo x="0" y="592"/>
+              </wp:wrapPolygon>
+            </wp:wrapTight>
+            <wp:docPr id="218" name="Imagen 218" descr="D:\César\Escritorio\Entrenamientos Rapidos\Graphs\BackPropagation GAUSSIAN [14, 14, 6, 6, 1].png"/>
+            <wp:cNvGraphicFramePr>
+              <a:graphicFrameLocks xmlns:a="http://schemas.openxmlformats.org/drawingml/2006/main" noChangeAspect="1"/>
+            </wp:cNvGraphicFramePr>
+            <a:graphic xmlns:a="http://schemas.openxmlformats.org/drawingml/2006/main">
+              <a:graphicData uri="http://schemas.openxmlformats.org/drawingml/2006/picture">
+                <pic:pic xmlns:pic="http://schemas.openxmlformats.org/drawingml/2006/picture">
+                  <pic:nvPicPr>
+                    <pic:cNvPr id="0" name="Picture 7" descr="D:\César\Escritorio\Entrenamientos Rapidos\Graphs\BackPropagation GAUSSIAN [14, 14, 6, 6, 1].png"/>
+                    <pic:cNvPicPr>
+                      <a:picLocks noChangeAspect="1" noChangeArrowheads="1"/>
+                    </pic:cNvPicPr>
+                  </pic:nvPicPr>
+                  <pic:blipFill>
+                    <a:blip r:embed="rId90" cstate="print">
+                      <a:extLst>
+                        <a:ext uri="{28A0092B-C50C-407E-A947-70E740481C1C}">
+                          <a14:useLocalDpi xmlns:a14="http://schemas.microsoft.com/office/drawing/2010/main" val="0"/>
+                        </a:ext>
+                      </a:extLst>
+                    </a:blip>
+                    <a:srcRect/>
+                    <a:stretch>
+                      <a:fillRect/>
+                    </a:stretch>
+                  </pic:blipFill>
+                  <pic:spPr bwMode="auto">
+                    <a:xfrm>
+                      <a:off x="0" y="0"/>
+                      <a:ext cx="2472690" cy="1391285"/>
+                    </a:xfrm>
+                    <a:prstGeom prst="rect">
+                      <a:avLst/>
+                    </a:prstGeom>
+                    <a:noFill/>
+                    <a:ln>
+                      <a:noFill/>
+                    </a:ln>
+                  </pic:spPr>
+                </pic:pic>
+              </a:graphicData>
+            </a:graphic>
+            <wp14:sizeRelH relativeFrom="page">
+              <wp14:pctWidth>0</wp14:pctWidth>
+            </wp14:sizeRelH>
+            <wp14:sizeRelV relativeFrom="page">
+              <wp14:pctHeight>0</wp14:pctHeight>
+            </wp14:sizeRelV>
+          </wp:anchor>
+        </w:drawing>
+      </w:r>
+    </w:p>
+    <w:p>
+      <w:pPr>
+        <w:spacing w:line="259" w:lineRule="auto"/>
+        <w:jc w:val="left"/>
+      </w:pPr>
+      <w:r>
+        <w:t>La función Gaussian es una de las mejores, en este gráfico se observa la red con un mejor resultado, correspondiente a la línea verde. Debido al reescalado producido por la red azul se pierde el detalle, pero disponemos de los siguientes datos en los que podemos observar la progresión del entrenamiento:</w:t>
+      </w:r>
+    </w:p>
+    <w:p>
+      <w:pPr>
+        <w:spacing w:line="259" w:lineRule="auto"/>
+        <w:jc w:val="left"/>
+      </w:pPr>
+      <w:r>
+        <w:rPr>
+          <w:noProof/>
+          <w:lang w:eastAsia="es-ES"/>
+        </w:rPr>
+        <w:drawing>
+          <wp:inline distT="0" distB="0" distL="0" distR="0" wp14:anchorId="4C55627C" wp14:editId="690BE803">
+            <wp:extent cx="5589270" cy="299085"/>
+            <wp:effectExtent l="0" t="0" r="0" b="5715"/>
+            <wp:docPr id="219" name="Imagen 219"/>
+            <wp:cNvGraphicFramePr>
+              <a:graphicFrameLocks xmlns:a="http://schemas.openxmlformats.org/drawingml/2006/main" noChangeAspect="1"/>
+            </wp:cNvGraphicFramePr>
+            <a:graphic xmlns:a="http://schemas.openxmlformats.org/drawingml/2006/main">
+              <a:graphicData uri="http://schemas.openxmlformats.org/drawingml/2006/picture">
+                <pic:pic xmlns:pic="http://schemas.openxmlformats.org/drawingml/2006/picture">
+                  <pic:nvPicPr>
+                    <pic:cNvPr id="1" name=""/>
+                    <pic:cNvPicPr/>
+                  </pic:nvPicPr>
+                  <pic:blipFill rotWithShape="1">
+                    <a:blip r:embed="rId91"/>
+                    <a:srcRect l="2282" t="18802" r="693" b="15599"/>
+                    <a:stretch/>
+                  </pic:blipFill>
+                  <pic:spPr bwMode="auto">
+                    <a:xfrm>
+                      <a:off x="0" y="0"/>
+                      <a:ext cx="5589270" cy="299085"/>
+                    </a:xfrm>
+                    <a:prstGeom prst="rect">
+                      <a:avLst/>
+                    </a:prstGeom>
+                    <a:ln>
+                      <a:noFill/>
+                    </a:ln>
+                    <a:extLst>
+                      <a:ext uri="{53640926-AAD7-44D8-BBD7-CCE9431645EC}">
+                        <a14:shadowObscured xmlns:a14="http://schemas.microsoft.com/office/drawing/2010/main"/>
+                      </a:ext>
+                    </a:extLst>
+                  </pic:spPr>
+                </pic:pic>
+              </a:graphicData>
+            </a:graphic>
+          </wp:inline>
+        </w:drawing>
+      </w:r>
+    </w:p>
+    <w:p>
+      <w:pPr>
+        <w:spacing w:line="259" w:lineRule="auto"/>
+        <w:jc w:val="left"/>
+      </w:pPr>
+    </w:p>
+    <w:p>
+      <w:pPr>
+        <w:spacing w:line="259" w:lineRule="auto"/>
+        <w:jc w:val="left"/>
+      </w:pPr>
+      <w:r>
+        <w:br w:type="page"/>
+      </w:r>
+    </w:p>
+    <w:p>
+      <w:pPr>
+        <w:pStyle w:val="Ttulo3"/>
+      </w:pPr>
+      <w:r>
+        <w:lastRenderedPageBreak/>
+        <w:t>Número de capas ocultas y número de neuronas por capa</w:t>
       </w:r>
       <w:bookmarkStart w:id="50" w:name="_GoBack"/>
       <w:bookmarkEnd w:id="50"/>
-      <w:r>
-        <w:t xml:space="preserve">Gaussian. El resto de las funciones  </w:t>
-      </w:r>
-      <w:r>
-        <w:t xml:space="preserve"> Se estudia cada una de ellas, </w:t>
-      </w:r>
-      <w:r>
-        <w:t>explorando</w:t>
-      </w:r>
-      <w:r>
-        <w:t xml:space="preserve"> a su vez posibles combinaciones de learningRate, número de capas, etc.</w:t>
-      </w:r>
-    </w:p>
-    <w:p>
-      <w:pPr>
-        <w:pBdr>
-          <w:bottom w:val="single" w:sz="6" w:space="1" w:color="auto"/>
-        </w:pBdr>
-      </w:pPr>
-      <w:r>
-        <w:t>De todas ellas, las únicas funciones que presentan un entrenamiento satisfactorio son Gaussian, Sin y Tanh, presentando en la mayoría de redes generadas una mejora sustancial en el error a medida que se iteraba sobre la red, como se puede ver en las siguientes gráficas que resumen a grandes rasgos las características del conjunto de redes obtenidas.</w:t>
-      </w:r>
-    </w:p>
-    <w:p>
-      <w:pPr>
-        <w:pBdr>
-          <w:bottom w:val="single" w:sz="6" w:space="1" w:color="auto"/>
-        </w:pBdr>
-      </w:pPr>
-    </w:p>
-    <w:p>
-      <w:pPr>
-        <w:pBdr>
-          <w:bottom w:val="single" w:sz="6" w:space="1" w:color="auto"/>
-        </w:pBdr>
-      </w:pPr>
-    </w:p>
-    <w:p>
-      <w:r>
-        <w:t>En el caso del resto de funciones de transferencia, en las gr</w:t>
-      </w:r>
-      <w:r>
-        <w:t>áficas se puede ver como el proceso de entrenamiento es caótico en algunos casos, no se llega a estabilizar el error, o en otros casos se empeora de manera sistemática a medida que se entrena. Las siguientes gráficas escenifican lo descrito.</w:t>
-      </w:r>
-    </w:p>
-    <w:p>
-      <w:pPr>
-        <w:pStyle w:val="Ttulo3"/>
-      </w:pPr>
-      <w:bookmarkStart w:id="51" w:name="_Toc505013368"/>
-      <w:r>
-        <w:t>Número de iteraciones máximo en el proceso de entrenamiento</w:t>
-      </w:r>
-      <w:bookmarkEnd w:id="51"/>
-    </w:p>
-    <w:p>
-      <w:r>
-        <w:t>Para fijar este parámetro no hay más opciones que realizar un número elevado de experimentos y observar el número necesario de iteraciones para que el error medio cuadrático no experimente unos cambios bruscos, es decir, que se haya estabilizado.</w:t>
-      </w:r>
-    </w:p>
-    <w:p>
-      <w:r>
-        <w:t>Una vez disponemos de un conjunto limitado de funciones de transferencia podemos explorar una mayor cantidad de casos, y, tras ver la evolución de esos entrenamientos determinar en qué iteración el error medio se estabiliza. En las siguientes gráficas las redes más precoces se estabilizan en la iteración 2000, en otras redes el entrenamiento puede llevar varios miles de iteraciones m</w:t>
-      </w:r>
-      <w:r>
-        <w:t xml:space="preserve">ás. De manera global cuesta encontrar una red que no se haya estabilizado antes de llegar a las iteraciones 10.000-12.000, pero para no acortar este parámetro en exceso se ha </w:t>
-      </w:r>
-      <w:r>
-        <w:lastRenderedPageBreak/>
-        <w:t>establecido como limite la iteración 15.000, donde consideramos que todas las redes ya han expresado su conveniencia con el problema.</w:t>
-      </w:r>
-    </w:p>
-    <w:p>
-      <w:pPr>
-        <w:spacing w:line="240" w:lineRule="auto"/>
-        <w:jc w:val="left"/>
-      </w:pPr>
-    </w:p>
-    <w:p>
-      <w:pPr>
-        <w:spacing w:line="240" w:lineRule="auto"/>
-        <w:jc w:val="left"/>
-      </w:pPr>
-      <w:r>
-        <w:t xml:space="preserve">Con los parámetros </w:t>
-      </w:r>
     </w:p>
     <w:p>
       <w:pPr>
@@ -20017,7 +21008,53 @@
         <w:jc w:val="left"/>
       </w:pPr>
       <w:r>
-        <w:t xml:space="preserve">Tipo de propagación en la red: </w:t>
+        <w:t>Capas ocultas</w:t>
+      </w:r>
+      <w:r>
+        <w:t xml:space="preserve">: en la siguiente tabla se muestra el comportamiento con </w:t>
+      </w:r>
+      <w:r>
+        <w:rPr>
+          <w:b/>
+          <w:color w:val="FF0000"/>
+          <w:u w:val="single"/>
+        </w:rPr>
+        <w:t>x,</w:t>
+      </w:r>
+      <w:r>
+        <w:rPr>
+          <w:b/>
+          <w:color w:val="FF0000"/>
+          <w:u w:val="single"/>
+        </w:rPr>
+        <w:t xml:space="preserve"> </w:t>
+      </w:r>
+      <w:r>
+        <w:rPr>
+          <w:b/>
+          <w:color w:val="FF0000"/>
+          <w:u w:val="single"/>
+        </w:rPr>
+        <w:t>y</w:t>
+      </w:r>
+      <w:r>
+        <w:rPr>
+          <w:b/>
+          <w:color w:val="FF0000"/>
+          <w:u w:val="single"/>
+        </w:rPr>
+        <w:t>,</w:t>
+      </w:r>
+      <w:r>
+        <w:rPr>
+          <w:b/>
+          <w:color w:val="FF0000"/>
+          <w:u w:val="single"/>
+        </w:rPr>
+        <w:t xml:space="preserve"> y z</w:t>
+      </w:r>
+      <w:r>
+        <w:t>. Como se puede ver en tal tabla lo mejor es tantas capaz ocultas</w:t>
       </w:r>
     </w:p>
     <w:p>
@@ -20029,96 +21066,8 @@
         </w:numPr>
         <w:spacing w:line="240" w:lineRule="auto"/>
         <w:jc w:val="left"/>
-      </w:pPr>
-      <w:r>
-        <w:t xml:space="preserve">LearningRates: </w:t>
-      </w:r>
-    </w:p>
-    <w:p>
-      <w:pPr>
-        <w:pStyle w:val="Prrafodelista"/>
-        <w:numPr>
-          <w:ilvl w:val="0"/>
-          <w:numId w:val="16"/>
-        </w:numPr>
-        <w:spacing w:line="240" w:lineRule="auto"/>
-        <w:jc w:val="left"/>
-      </w:pPr>
-      <w:r>
-        <w:t xml:space="preserve">Función de transferencia de las neuronas: </w:t>
-      </w:r>
-    </w:p>
-    <w:p>
-      <w:pPr>
-        <w:pStyle w:val="Prrafodelista"/>
-        <w:numPr>
-          <w:ilvl w:val="0"/>
-          <w:numId w:val="16"/>
-        </w:numPr>
-        <w:spacing w:line="240" w:lineRule="auto"/>
-        <w:jc w:val="left"/>
-      </w:pPr>
-      <w:r>
-        <w:t>Capas ocultas</w:t>
-      </w:r>
-      <w:r>
-        <w:t xml:space="preserve">: en la siguiente tabla se muestra el comportamiento con </w:t>
-      </w:r>
-      <w:r>
         <w:rPr>
           <w:b/>
-          <w:color w:val="FF0000"/>
-          <w:u w:val="single"/>
-        </w:rPr>
-        <w:t>x,</w:t>
-      </w:r>
-      <w:r>
-        <w:rPr>
-          <w:b/>
-          <w:color w:val="FF0000"/>
-          <w:u w:val="single"/>
-        </w:rPr>
-        <w:t xml:space="preserve"> </w:t>
-      </w:r>
-      <w:r>
-        <w:rPr>
-          <w:b/>
-          <w:color w:val="FF0000"/>
-          <w:u w:val="single"/>
-        </w:rPr>
-        <w:t>y</w:t>
-      </w:r>
-      <w:r>
-        <w:rPr>
-          <w:b/>
-          <w:color w:val="FF0000"/>
-          <w:u w:val="single"/>
-        </w:rPr>
-        <w:t>,</w:t>
-      </w:r>
-      <w:r>
-        <w:rPr>
-          <w:b/>
-          <w:color w:val="FF0000"/>
-          <w:u w:val="single"/>
-        </w:rPr>
-        <w:t xml:space="preserve"> y z</w:t>
-      </w:r>
-      <w:r>
-        <w:t>. Como se puede ver en tal tabla lo mejor es tantas capaz ocultas</w:t>
-      </w:r>
-    </w:p>
-    <w:p>
-      <w:pPr>
-        <w:pStyle w:val="Prrafodelista"/>
-        <w:numPr>
-          <w:ilvl w:val="0"/>
-          <w:numId w:val="16"/>
-        </w:numPr>
-        <w:spacing w:line="240" w:lineRule="auto"/>
-        <w:jc w:val="left"/>
-        <w:rPr>
-          <w:b/>
         </w:rPr>
       </w:pPr>
       <w:r>
@@ -20129,11 +21078,11 @@
       <w:pPr>
         <w:pStyle w:val="Ttulo2"/>
       </w:pPr>
-      <w:bookmarkStart w:id="52" w:name="_Toc505013369"/>
+      <w:bookmarkStart w:id="51" w:name="_Toc505013369"/>
       <w:r>
         <w:t>Metaheurísticas</w:t>
       </w:r>
-      <w:bookmarkEnd w:id="52"/>
+      <w:bookmarkEnd w:id="51"/>
     </w:p>
     <w:p>
       <w:r>
@@ -20296,8 +21245,8 @@
       <w:pPr>
         <w:pStyle w:val="Ttulo1"/>
       </w:pPr>
-      <w:bookmarkStart w:id="53" w:name="_Toc484453334"/>
-      <w:bookmarkStart w:id="54" w:name="_Toc505013370"/>
+      <w:bookmarkStart w:id="52" w:name="_Toc484453334"/>
+      <w:bookmarkStart w:id="53" w:name="_Toc505013370"/>
       <w:r>
         <w:lastRenderedPageBreak/>
         <w:t xml:space="preserve">CONCLUSIONES Y TRABAJOS FUTUROS (2 </w:t>
@@ -20308,8 +21257,8 @@
       <w:r>
         <w:t>)</w:t>
       </w:r>
+      <w:bookmarkEnd w:id="52"/>
       <w:bookmarkEnd w:id="53"/>
-      <w:bookmarkEnd w:id="54"/>
     </w:p>
     <w:p>
       <w:r>
@@ -20353,29 +21302,29 @@
       <w:pPr>
         <w:pStyle w:val="Ttulo2"/>
       </w:pPr>
-      <w:bookmarkStart w:id="55" w:name="_Toc484453331"/>
-      <w:bookmarkStart w:id="56" w:name="_Toc505013371"/>
+      <w:bookmarkStart w:id="54" w:name="_Toc484453331"/>
+      <w:bookmarkStart w:id="55" w:name="_Toc505013371"/>
       <w:r>
         <w:lastRenderedPageBreak/>
         <w:t>Especificación de requisitos</w:t>
       </w:r>
+      <w:bookmarkEnd w:id="54"/>
       <w:bookmarkEnd w:id="55"/>
+    </w:p>
+    <w:p>
+      <w:r>
+        <w:t>Nuestro software tiene que cumplir una serie de condiciones expresadas a modo de requisitos funcionales y no funcionales:</w:t>
+      </w:r>
+    </w:p>
+    <w:p>
+      <w:pPr>
+        <w:pStyle w:val="Ttulo3"/>
+      </w:pPr>
+      <w:bookmarkStart w:id="56" w:name="_Toc505013372"/>
+      <w:r>
+        <w:t>Funcionales</w:t>
+      </w:r>
       <w:bookmarkEnd w:id="56"/>
-    </w:p>
-    <w:p>
-      <w:r>
-        <w:t>Nuestro software tiene que cumplir una serie de condiciones expresadas a modo de requisitos funcionales y no funcionales:</w:t>
-      </w:r>
-    </w:p>
-    <w:p>
-      <w:pPr>
-        <w:pStyle w:val="Ttulo3"/>
-      </w:pPr>
-      <w:bookmarkStart w:id="57" w:name="_Toc505013372"/>
-      <w:r>
-        <w:t>Funcionales</w:t>
-      </w:r>
-      <w:bookmarkEnd w:id="57"/>
     </w:p>
     <w:p>
       <w:r>
@@ -20430,11 +21379,11 @@
       <w:pPr>
         <w:pStyle w:val="Ttulo3"/>
       </w:pPr>
-      <w:bookmarkStart w:id="58" w:name="_Toc505013373"/>
+      <w:bookmarkStart w:id="57" w:name="_Toc505013373"/>
       <w:r>
         <w:t>No funcionales</w:t>
       </w:r>
-      <w:bookmarkEnd w:id="58"/>
+      <w:bookmarkEnd w:id="57"/>
     </w:p>
     <w:p>
       <w:r>
@@ -20508,7 +21457,7 @@
       </w:r>
     </w:p>
     <w:sectPr>
-      <w:footerReference w:type="default" r:id="rId82"/>
+      <w:footerReference w:type="default" r:id="rId92"/>
       <w:pgSz w:w="11906" w:h="16838"/>
       <w:pgMar w:top="1134" w:right="1416" w:bottom="1134" w:left="1418" w:header="720" w:footer="720" w:gutter="0"/>
       <w:pgNumType w:start="1"/>
@@ -20672,7 +21621,6 @@
         <w:docPartUnique/>
       </w:docPartObj>
     </w:sdtPr>
-    <w:sdtEndPr/>
     <w:sdtContent>
       <w:p>
         <w:pPr>
@@ -20692,7 +21640,7 @@
           <w:rPr>
             <w:noProof/>
           </w:rPr>
-          <w:t>32</w:t>
+          <w:t>46</w:t>
         </w:r>
         <w:r>
           <w:fldChar w:fldCharType="end"/>
@@ -23561,7 +24509,7 @@
   <w:abstractNum w:abstractNumId="26" w15:restartNumberingAfterBreak="0">
     <w:nsid w:val="753B25FA"/>
     <w:multiLevelType w:val="hybridMultilevel"/>
-    <w:tmpl w:val="62E09224"/>
+    <w:tmpl w:val="E6A4D176"/>
     <w:lvl w:ilvl="0" w:tplc="0C0A0001">
       <w:start w:val="1"/>
       <w:numFmt w:val="bullet"/>
@@ -24549,15 +25497,14 @@
     <w:next w:val="Normal"/>
     <w:link w:val="Ttulo6Car"/>
     <w:uiPriority w:val="9"/>
-    <w:semiHidden/>
     <w:unhideWhenUsed/>
     <w:qFormat/>
-    <w:rsid w:val="00D7714A"/>
+    <w:rsid w:val="00351CC5"/>
     <w:pPr>
       <w:keepNext/>
       <w:keepLines/>
-      <w:spacing w:before="40" w:after="0" w:line="240" w:lineRule="auto"/>
-      <w:ind w:left="2736" w:hanging="936"/>
+      <w:spacing w:before="160" w:after="120" w:line="240" w:lineRule="auto"/>
+      <w:ind w:left="1418"/>
       <w:jc w:val="left"/>
       <w:outlineLvl w:val="5"/>
     </w:pPr>
@@ -25118,8 +26065,7 @@
     <w:basedOn w:val="Fuentedeprrafopredeter"/>
     <w:link w:val="Ttulo6"/>
     <w:uiPriority w:val="9"/>
-    <w:semiHidden/>
-    <w:rsid w:val="00D7714A"/>
+    <w:rsid w:val="00351CC5"/>
     <w:rPr>
       <w:rFonts w:asciiTheme="majorHAnsi" w:eastAsiaTheme="majorEastAsia" w:hAnsiTheme="majorHAnsi" w:cstheme="majorBidi"/>
       <w:color w:val="1F4D78" w:themeColor="accent1" w:themeShade="7F"/>
@@ -38744,7 +39690,7 @@
 </file>
 
 <file path=customXml/itemProps1.xml><?xml version="1.0" encoding="utf-8"?>
-<ds:datastoreItem xmlns:ds="http://schemas.openxmlformats.org/officeDocument/2006/customXml" ds:itemID="{4AFFFF27-A209-49EE-B308-90EA1E33610E}">
+<ds:datastoreItem xmlns:ds="http://schemas.openxmlformats.org/officeDocument/2006/customXml" ds:itemID="{AD79C430-65FC-4C62-850C-534EA61A4E3F}">
   <ds:schemaRefs>
     <ds:schemaRef ds:uri="http://schemas.openxmlformats.org/officeDocument/2006/bibliography"/>
   </ds:schemaRefs>

</xml_diff>

<commit_message>
memoria y maven build
</commit_message>
<xml_diff>
--- a/TFG_GII_CesarValdes.docx
+++ b/TFG_GII_CesarValdes.docx
@@ -14582,12 +14582,12 @@
         <w:t>La elección de estos dos lenguajes de alto nivel es debido a la naturaleza del proyecto ya que estos lenguajes presentaban librerías que nos resultaron atractivas y con potencial para ayudarnos a resolver el problema de las cuales hablaremos más adelante.</w:t>
       </w:r>
     </w:p>
+    <w:bookmarkStart w:id="21" w:name="_Toc483837231"/>
+    <w:bookmarkStart w:id="22" w:name="_Toc505013347"/>
     <w:p>
       <w:pPr>
         <w:pStyle w:val="Ttulo3"/>
       </w:pPr>
-      <w:bookmarkStart w:id="21" w:name="_Toc483837231"/>
-      <w:bookmarkStart w:id="22" w:name="_Toc505013347"/>
       <w:r>
         <w:rPr>
           <w:noProof/>
@@ -14781,11 +14781,11 @@
         <w:br w:type="page"/>
       </w:r>
     </w:p>
+    <w:bookmarkStart w:id="24" w:name="_Toc505013348"/>
     <w:p>
       <w:pPr>
         <w:pStyle w:val="Ttulo3"/>
       </w:pPr>
-      <w:bookmarkStart w:id="24" w:name="_Toc505013348"/>
       <w:r>
         <w:rPr>
           <w:noProof/>
@@ -20823,7 +20823,13 @@
         <w:jc w:val="left"/>
       </w:pPr>
       <w:r>
-        <w:t>Las funciones Signal y Step presentan entrenamientos de características similares. Muy oscilantes, y aunque en el momento de finalizar el entrenamiento se encuentren en su valor óptimo los resultados quedan lejos de ser los óptimos.</w:t>
+        <w:t xml:space="preserve">Las funciones Signal y Step presentan entrenamientos de características similares. Muy oscilantes, y aunque en el momento de finalizar el entrenamiento se encuentren en su valor óptimo los resultados quedan lejos de ser los </w:t>
+      </w:r>
+      <w:r>
+        <w:t>mejores</w:t>
+      </w:r>
+      <w:r>
+        <w:t>.</w:t>
       </w:r>
     </w:p>
     <w:p>
@@ -20831,19 +20837,25 @@
         <w:spacing w:line="259" w:lineRule="auto"/>
         <w:jc w:val="left"/>
       </w:pPr>
+    </w:p>
+    <w:p>
+      <w:pPr>
+        <w:spacing w:line="259" w:lineRule="auto"/>
+        <w:jc w:val="left"/>
+      </w:pPr>
       <w:r>
         <w:rPr>
           <w:noProof/>
           <w:lang w:eastAsia="es-ES"/>
         </w:rPr>
         <w:drawing>
-          <wp:anchor distT="0" distB="0" distL="114300" distR="114300" simplePos="0" relativeHeight="251764736" behindDoc="1" locked="0" layoutInCell="1" allowOverlap="1" wp14:anchorId="6776EEBA" wp14:editId="58B14BBB">
+          <wp:anchor distT="0" distB="0" distL="114300" distR="114300" simplePos="0" relativeHeight="251764736" behindDoc="1" locked="0" layoutInCell="1" allowOverlap="1" wp14:anchorId="73D43703" wp14:editId="2F4F5604">
             <wp:simplePos x="0" y="0"/>
             <wp:positionH relativeFrom="margin">
-              <wp:align>left</wp:align>
+              <wp:posOffset>0</wp:posOffset>
             </wp:positionH>
             <wp:positionV relativeFrom="paragraph">
-              <wp:posOffset>205271</wp:posOffset>
+              <wp:posOffset>6350</wp:posOffset>
             </wp:positionV>
             <wp:extent cx="2472690" cy="1391285"/>
             <wp:effectExtent l="0" t="0" r="3810" b="0"/>
@@ -20907,6 +20919,9 @@
           </wp:anchor>
         </w:drawing>
       </w:r>
+      <w:r>
+        <w:t xml:space="preserve">La función Gaussian es una de las mejores, en este gráfico se observa la red con un mejor resultado, correspondiente a la línea verde. </w:t>
+      </w:r>
     </w:p>
     <w:p>
       <w:pPr>
@@ -20914,7 +20929,7 @@
         <w:jc w:val="left"/>
       </w:pPr>
       <w:r>
-        <w:t>La función Gaussian es una de las mejores, en este gráfico se observa la red con un mejor resultado, correspondiente a la línea verde. Debido al reescalado producido por la red azul se pierde el detalle, pero disponemos de los siguientes datos en los que podemos observar la progresión del entrenamiento:</w:t>
+        <w:t>Debido al reescalado producido por la red azul se pierde el detalle, pero disponemos de los siguientes datos en los que podemos observar la progresión del entrenamiento:</w:t>
       </w:r>
     </w:p>
     <w:p>
@@ -20928,9 +20943,17 @@
           <w:lang w:eastAsia="es-ES"/>
         </w:rPr>
         <w:drawing>
-          <wp:inline distT="0" distB="0" distL="0" distR="0" wp14:anchorId="4C55627C" wp14:editId="690BE803">
-            <wp:extent cx="5589270" cy="299085"/>
-            <wp:effectExtent l="0" t="0" r="0" b="5715"/>
+          <wp:anchor distT="0" distB="0" distL="114300" distR="114300" simplePos="0" relativeHeight="251766784" behindDoc="0" locked="0" layoutInCell="1" allowOverlap="1" wp14:anchorId="4435C738" wp14:editId="5E287DA4">
+            <wp:simplePos x="0" y="0"/>
+            <wp:positionH relativeFrom="margin">
+              <wp:align>center</wp:align>
+            </wp:positionH>
+            <wp:positionV relativeFrom="paragraph">
+              <wp:posOffset>237490</wp:posOffset>
+            </wp:positionV>
+            <wp:extent cx="6358890" cy="339725"/>
+            <wp:effectExtent l="0" t="0" r="3810" b="3175"/>
+            <wp:wrapSquare wrapText="bothSides"/>
             <wp:docPr id="219" name="Imagen 219"/>
             <wp:cNvGraphicFramePr>
               <a:graphicFrameLocks xmlns:a="http://schemas.openxmlformats.org/drawingml/2006/main" noChangeAspect="1"/>
@@ -20943,14 +20966,20 @@
                     <pic:cNvPicPr/>
                   </pic:nvPicPr>
                   <pic:blipFill rotWithShape="1">
-                    <a:blip r:embed="rId91"/>
+                    <a:blip r:embed="rId91">
+                      <a:extLst>
+                        <a:ext uri="{28A0092B-C50C-407E-A947-70E740481C1C}">
+                          <a14:useLocalDpi xmlns:a14="http://schemas.microsoft.com/office/drawing/2010/main" val="0"/>
+                        </a:ext>
+                      </a:extLst>
+                    </a:blip>
                     <a:srcRect l="2282" t="18802" r="693" b="15599"/>
                     <a:stretch/>
                   </pic:blipFill>
                   <pic:spPr bwMode="auto">
                     <a:xfrm>
                       <a:off x="0" y="0"/>
-                      <a:ext cx="5589270" cy="299085"/>
+                      <a:ext cx="6358890" cy="339725"/>
                     </a:xfrm>
                     <a:prstGeom prst="rect">
                       <a:avLst/>
@@ -20967,7 +20996,13 @@
                 </pic:pic>
               </a:graphicData>
             </a:graphic>
-          </wp:inline>
+            <wp14:sizeRelH relativeFrom="page">
+              <wp14:pctWidth>0</wp14:pctWidth>
+            </wp14:sizeRelH>
+            <wp14:sizeRelV relativeFrom="page">
+              <wp14:pctHeight>0</wp14:pctHeight>
+            </wp14:sizeRelV>
+          </wp:anchor>
         </w:drawing>
       </w:r>
     </w:p>
@@ -20976,12 +21011,6 @@
         <w:spacing w:line="259" w:lineRule="auto"/>
         <w:jc w:val="left"/>
       </w:pPr>
-    </w:p>
-    <w:p>
-      <w:pPr>
-        <w:spacing w:line="259" w:lineRule="auto"/>
-        <w:jc w:val="left"/>
-      </w:pPr>
       <w:r>
         <w:br w:type="page"/>
       </w:r>
@@ -20994,8 +21023,6 @@
         <w:lastRenderedPageBreak/>
         <w:t>Número de capas ocultas y número de neuronas por capa</w:t>
       </w:r>
-      <w:bookmarkStart w:id="50" w:name="_GoBack"/>
-      <w:bookmarkEnd w:id="50"/>
     </w:p>
     <w:p>
       <w:pPr>
@@ -21073,6 +21100,8 @@
       <w:r>
         <w:t xml:space="preserve">Número de neuronas presentes en cada capa: </w:t>
       </w:r>
+      <w:bookmarkStart w:id="50" w:name="_GoBack"/>
+      <w:bookmarkEnd w:id="50"/>
     </w:p>
     <w:p>
       <w:pPr>
@@ -39690,7 +39719,7 @@
 </file>
 
 <file path=customXml/itemProps1.xml><?xml version="1.0" encoding="utf-8"?>
-<ds:datastoreItem xmlns:ds="http://schemas.openxmlformats.org/officeDocument/2006/customXml" ds:itemID="{AD79C430-65FC-4C62-850C-534EA61A4E3F}">
+<ds:datastoreItem xmlns:ds="http://schemas.openxmlformats.org/officeDocument/2006/customXml" ds:itemID="{F5CF1FE0-299A-4AF6-B173-7B48DFE51155}">
   <ds:schemaRefs>
     <ds:schemaRef ds:uri="http://schemas.openxmlformats.org/officeDocument/2006/bibliography"/>
   </ds:schemaRefs>

</xml_diff>

<commit_message>
mem + quitado import + fix getnewparams LSFI
</commit_message>
<xml_diff>
--- a/TFG_GII_CesarValdes.docx
+++ b/TFG_GII_CesarValdes.docx
@@ -21892,7 +21892,7 @@
       </w:pPr>
       <w:r>
         <w:pict>
-          <v:shape id="_x0000_i1025" type="#_x0000_t75" style="width:325.5pt;height:152.25pt;mso-position-horizontal-relative:text;mso-position-vertical-relative:text;mso-width-relative:page;mso-height-relative:page" wrapcoords="-45 0 -45 21504 21600 21504 21600 0 -45 0">
+          <v:shape id="_x0000_i1025" type="#_x0000_t75" style="width:325.5pt;height:152.2pt;mso-position-horizontal-relative:text;mso-position-vertical-relative:text;mso-width-relative:page;mso-height-relative:page" wrapcoords="-45 0 -45 21504 21600 21504 21600 0 -45 0">
             <v:imagedata r:id="rId92" o:title="ResilientPropagation SIN [14, 9, 13, 7, 1]"/>
           </v:shape>
         </w:pict>
@@ -22270,15 +22270,10 @@
     </w:p>
     <w:p>
       <w:r>
-        <w:t xml:space="preserve">Podemos </w:t>
-      </w:r>
-      <w:r>
-        <w:t xml:space="preserve">observar como el mayor error que se comete es de 1900 kTEP en el año 2010, que implica un 1.95% de error. </w:t>
-      </w:r>
-    </w:p>
-    <w:p>
-      <w:bookmarkStart w:id="55" w:name="_GoBack"/>
-      <w:bookmarkEnd w:id="55"/>
+        <w:t xml:space="preserve">Podemos observar como el mayor error que se comete es de 1900 kTEP en el año 2010, que implica un 1.95% de error. </w:t>
+      </w:r>
+    </w:p>
+    <w:p>
       <w:r>
         <w:t>Esta cantidad</w:t>
       </w:r>
@@ -22320,7 +22315,7 @@
       <w:r>
         <w:br w:type="page"/>
       </w:r>
-      <w:bookmarkStart w:id="56" w:name="_Toc505359681"/>
+      <w:bookmarkStart w:id="55" w:name="_Toc505359681"/>
     </w:p>
     <w:p>
       <w:pPr>
@@ -22330,12 +22325,40 @@
         <w:lastRenderedPageBreak/>
         <w:t>Metaheurísticas</w:t>
       </w:r>
+      <w:bookmarkEnd w:id="55"/>
+    </w:p>
+    <w:p>
+      <w:r>
+        <w:t>Las metaheurísticas cuentan con parámetros que hay que ajustar, específicamente:</w:t>
+      </w:r>
+    </w:p>
+    <w:p>
+      <w:pPr>
+        <w:pStyle w:val="Ttulo3"/>
+      </w:pPr>
+      <w:r>
+        <w:t>Clase del optimizador</w:t>
+      </w:r>
+    </w:p>
+    <w:p>
+      <w:r>
+        <w:t>Si bien todos los optimizadores eligen el parámetro que va a presentar un cambio en la iteración actual, la manera de validar dicha modificación en su valor es distinta en función de los 3 optimizadores.</w:t>
+      </w:r>
+    </w:p>
+    <w:p>
+      <w:r>
+        <w:t>El tipo RandomOptimizer escoge un valor de todos los posibles, analizando la viabilidad del cambio y desechándolo si no se produce un cambio positivo en nuestro objetivo. Esta naturaleza le hace ser computacionalmente poco costoso, pero a cambio de realizar elecciones completamente ciegas, por lo que el resultado final generalmente quedará lejos de los calculados por el resto de optimizadores</w:t>
+      </w:r>
+    </w:p>
+    <w:p>
+      <w:r>
+        <w:t xml:space="preserve">El tipo Line Search First Improvement recorre la lista de posibles valores para el nuevo parámetro, evaluando si se produce una mejora. El primer valor que produzca una mejora será el escogido. El coste computación de este optimizador </w:t>
+      </w:r>
+      <w:r>
+        <w:t xml:space="preserve">es mayor que el anterior, pero a cambio estaremos guiando nuestra </w:t>
+      </w:r>
+      <w:bookmarkStart w:id="56" w:name="_GoBack"/>
       <w:bookmarkEnd w:id="56"/>
-    </w:p>
-    <w:p>
-      <w:r>
-        <w:t>Las metaheurísticas cuentan con parámetros que hay que ajustar, específicamente:</w:t>
-      </w:r>
     </w:p>
     <w:p>
       <w:pPr>
@@ -22888,7 +22911,7 @@
           <w:rPr>
             <w:noProof/>
           </w:rPr>
-          <w:t>52</w:t>
+          <w:t>32</w:t>
         </w:r>
         <w:r>
           <w:fldChar w:fldCharType="end"/>
@@ -43515,7 +43538,7 @@
 </file>
 
 <file path=customXml/itemProps1.xml><?xml version="1.0" encoding="utf-8"?>
-<ds:datastoreItem xmlns:ds="http://schemas.openxmlformats.org/officeDocument/2006/customXml" ds:itemID="{AC028729-18AC-4B5F-A65E-AECB74995BE6}">
+<ds:datastoreItem xmlns:ds="http://schemas.openxmlformats.org/officeDocument/2006/customXml" ds:itemID="{8BCF6F38-2A4D-4364-BF53-35EF10D2A44C}">
   <ds:schemaRefs>
     <ds:schemaRef ds:uri="http://schemas.openxmlformats.org/officeDocument/2006/bibliography"/>
   </ds:schemaRefs>

</xml_diff>